<commit_message>
Final SRS and vpp
</commit_message>
<xml_diff>
--- a/documentation/SRS-softeng24-27.docx
+++ b/documentation/SRS-softeng24-27.docx
@@ -1,6 +1,6 @@
 
 <file path=word/document.xml><?xml version="1.0" encoding="utf-8"?>
-<w:document xmlns:wpc="http://schemas.microsoft.com/office/word/2010/wordprocessingCanvas" xmlns:cx="http://schemas.microsoft.com/office/drawing/2014/chartex" xmlns:cx1="http://schemas.microsoft.com/office/drawing/2015/9/8/chartex" xmlns:cx2="http://schemas.microsoft.com/office/drawing/2015/10/21/chartex" xmlns:cx3="http://schemas.microsoft.com/office/drawing/2016/5/9/chartex" xmlns:cx4="http://schemas.microsoft.com/office/drawing/2016/5/10/chartex" xmlns:cx5="http://schemas.microsoft.com/office/drawing/2016/5/11/chartex" xmlns:cx6="http://schemas.microsoft.com/office/drawing/2016/5/12/chartex" xmlns:cx7="http://schemas.microsoft.com/office/drawing/2016/5/13/chartex" xmlns:cx8="http://schemas.microsoft.com/office/drawing/2016/5/14/chartex" xmlns:mc="http://schemas.openxmlformats.org/markup-compatibility/2006" xmlns:aink="http://schemas.microsoft.com/office/drawing/2016/ink" xmlns:am3d="http://schemas.microsoft.com/office/drawing/2017/model3d" xmlns:o="urn:schemas-microsoft-com:office:office" xmlns:oel="http://schemas.microsoft.com/office/2019/extlst" xmlns:r="http://schemas.openxmlformats.org/officeDocument/2006/relationships" xmlns:m="http://schemas.openxmlformats.org/officeDocument/2006/math" xmlns:v="urn:schemas-microsoft-com:vml" xmlns:wp14="http://schemas.microsoft.com/office/word/2010/wordprocessingDrawing" xmlns:wp="http://schemas.openxmlformats.org/drawingml/2006/wordprocessingDrawing" xmlns:w10="urn:schemas-microsoft-com:office:word" xmlns:w="http://schemas.openxmlformats.org/wordprocessingml/2006/main" xmlns:w14="http://schemas.microsoft.com/office/word/2010/wordml" xmlns:w15="http://schemas.microsoft.com/office/word/2012/wordml" xmlns:w16cex="http://schemas.microsoft.com/office/word/2018/wordml/cex" xmlns:w16cid="http://schemas.microsoft.com/office/word/2016/wordml/cid" xmlns:w16="http://schemas.microsoft.com/office/word/2018/wordml" xmlns:w16du="http://schemas.microsoft.com/office/word/2023/wordml/word16du" xmlns:w16sdtdh="http://schemas.microsoft.com/office/word/2020/wordml/sdtdatahash" xmlns:w16se="http://schemas.microsoft.com/office/word/2015/wordml/symex" xmlns:wpg="http://schemas.microsoft.com/office/word/2010/wordprocessingGroup" xmlns:wpi="http://schemas.microsoft.com/office/word/2010/wordprocessingInk" xmlns:wne="http://schemas.microsoft.com/office/word/2006/wordml" xmlns:wps="http://schemas.microsoft.com/office/word/2010/wordprocessingShape" mc:Ignorable="w14 w15 w16se w16cid w16 w16cex w16sdtdh w16du wp14">
+<w:document xmlns:wpc="http://schemas.microsoft.com/office/word/2010/wordprocessingCanvas" xmlns:cx="http://schemas.microsoft.com/office/drawing/2014/chartex" xmlns:cx1="http://schemas.microsoft.com/office/drawing/2015/9/8/chartex" xmlns:cx2="http://schemas.microsoft.com/office/drawing/2015/10/21/chartex" xmlns:cx3="http://schemas.microsoft.com/office/drawing/2016/5/9/chartex" xmlns:cx4="http://schemas.microsoft.com/office/drawing/2016/5/10/chartex" xmlns:cx5="http://schemas.microsoft.com/office/drawing/2016/5/11/chartex" xmlns:cx6="http://schemas.microsoft.com/office/drawing/2016/5/12/chartex" xmlns:cx7="http://schemas.microsoft.com/office/drawing/2016/5/13/chartex" xmlns:cx8="http://schemas.microsoft.com/office/drawing/2016/5/14/chartex" xmlns:mc="http://schemas.openxmlformats.org/markup-compatibility/2006" xmlns:aink="http://schemas.microsoft.com/office/drawing/2016/ink" xmlns:am3d="http://schemas.microsoft.com/office/drawing/2017/model3d" xmlns:o="urn:schemas-microsoft-com:office:office" xmlns:oel="http://schemas.microsoft.com/office/2019/extlst" xmlns:r="http://schemas.openxmlformats.org/officeDocument/2006/relationships" xmlns:m="http://schemas.openxmlformats.org/officeDocument/2006/math" xmlns:v="urn:schemas-microsoft-com:vml" xmlns:wp14="http://schemas.microsoft.com/office/word/2010/wordprocessingDrawing" xmlns:wp="http://schemas.openxmlformats.org/drawingml/2006/wordprocessingDrawing" xmlns:w10="urn:schemas-microsoft-com:office:word" xmlns:w="http://schemas.openxmlformats.org/wordprocessingml/2006/main" xmlns:w14="http://schemas.microsoft.com/office/word/2010/wordml" xmlns:w15="http://schemas.microsoft.com/office/word/2012/wordml" xmlns:w16cex="http://schemas.microsoft.com/office/word/2018/wordml/cex" xmlns:w16cid="http://schemas.microsoft.com/office/word/2016/wordml/cid" xmlns:w16="http://schemas.microsoft.com/office/word/2018/wordml" xmlns:w16du="http://schemas.microsoft.com/office/word/2023/wordml/word16du" xmlns:w16sdtdh="http://schemas.microsoft.com/office/word/2020/wordml/sdtdatahash" xmlns:w16sdtfl="http://schemas.microsoft.com/office/word/2024/wordml/sdtformatlock" xmlns:w16se="http://schemas.microsoft.com/office/word/2015/wordml/symex" xmlns:wpg="http://schemas.microsoft.com/office/word/2010/wordprocessingGroup" xmlns:wpi="http://schemas.microsoft.com/office/word/2010/wordprocessingInk" xmlns:wne="http://schemas.microsoft.com/office/word/2006/wordml" xmlns:wps="http://schemas.microsoft.com/office/word/2010/wordprocessingShape" mc:Ignorable="w14 w15 w16se w16cid w16 w16cex w16sdtdh w16sdtfl w16du wp14">
   <w:body>
     <w:p>
       <w:pPr>
@@ -1034,6 +1034,9 @@
         <w:tabs>
           <w:tab w:val="right" w:leader="dot" w:pos="9985"/>
         </w:tabs>
+        <w:rPr>
+          <w:lang w:val="el-GR"/>
+        </w:rPr>
       </w:pPr>
       <w:hyperlink w:anchor="_UjmYsmGAqAAVnAA" w:history="1">
         <w:r>
@@ -1080,6 +1083,304 @@
       </w:hyperlink>
     </w:p>
     <w:p>
+      <w:pPr>
+        <w:pStyle w:val="TOC1"/>
+        <w:tabs>
+          <w:tab w:val="right" w:leader="dot" w:pos="9985"/>
+        </w:tabs>
+      </w:pPr>
+      <w:hyperlink w:anchor="ObcaYsmGAqAAVkm9" w:history="1">
+        <w:r>
+          <w:rPr>
+            <w:webHidden/>
+            <w:lang w:val="el-GR"/>
+          </w:rPr>
+          <w:t>4</w:t>
+        </w:r>
+        <w:r>
+          <w:rPr>
+            <w:webHidden/>
+          </w:rPr>
+          <w:t xml:space="preserve"> </w:t>
+        </w:r>
+        <w:r>
+          <w:rPr>
+            <w:webHidden/>
+            <w:lang w:val="el-GR"/>
+          </w:rPr>
+          <w:t>Διαγράμματα</w:t>
+        </w:r>
+        <w:r>
+          <w:rPr>
+            <w:webHidden/>
+          </w:rPr>
+          <w:tab/>
+        </w:r>
+        <w:r>
+          <w:rPr>
+            <w:webHidden/>
+          </w:rPr>
+          <w:fldChar w:fldCharType="begin"/>
+        </w:r>
+        <w:r>
+          <w:rPr>
+            <w:webHidden/>
+          </w:rPr>
+          <w:instrText xml:space="preserve"> PAGEREF ObcaYsmGAqAAVkm9 \h </w:instrText>
+        </w:r>
+        <w:r>
+          <w:rPr>
+            <w:webHidden/>
+          </w:rPr>
+        </w:r>
+        <w:r>
+          <w:rPr>
+            <w:webHidden/>
+          </w:rPr>
+          <w:fldChar w:fldCharType="separate"/>
+        </w:r>
+        <w:r>
+          <w:rPr>
+            <w:webHidden/>
+          </w:rPr>
+          <w:fldChar w:fldCharType="end"/>
+        </w:r>
+      </w:hyperlink>
+    </w:p>
+    <w:p>
+      <w:pPr>
+        <w:pStyle w:val="TOC2"/>
+        <w:tabs>
+          <w:tab w:val="right" w:leader="dot" w:pos="9985"/>
+        </w:tabs>
+      </w:pPr>
+      <w:hyperlink w:anchor="b2cHnsmGAqAAVh3b" w:history="1">
+        <w:r>
+          <w:rPr>
+            <w:webHidden/>
+            <w:lang w:val="el-GR"/>
+          </w:rPr>
+          <w:t>4</w:t>
+        </w:r>
+        <w:r>
+          <w:rPr>
+            <w:webHidden/>
+          </w:rPr>
+          <w:t xml:space="preserve">.1 </w:t>
+        </w:r>
+        <w:r>
+          <w:rPr>
+            <w:webHidden/>
+            <w:lang w:val="el-GR"/>
+          </w:rPr>
+          <w:t xml:space="preserve">Διάγραμμα </w:t>
+        </w:r>
+        <w:r>
+          <w:rPr>
+            <w:webHidden/>
+          </w:rPr>
+          <w:t>Component</w:t>
+        </w:r>
+        <w:r>
+          <w:rPr>
+            <w:webHidden/>
+          </w:rPr>
+          <w:tab/>
+        </w:r>
+        <w:r>
+          <w:rPr>
+            <w:webHidden/>
+          </w:rPr>
+          <w:fldChar w:fldCharType="begin"/>
+        </w:r>
+        <w:r>
+          <w:rPr>
+            <w:webHidden/>
+          </w:rPr>
+          <w:instrText xml:space="preserve"> PAGEREF b2cHnsmGAqAAVh3b \h </w:instrText>
+        </w:r>
+        <w:r>
+          <w:rPr>
+            <w:webHidden/>
+          </w:rPr>
+        </w:r>
+        <w:r>
+          <w:rPr>
+            <w:webHidden/>
+          </w:rPr>
+          <w:fldChar w:fldCharType="separate"/>
+        </w:r>
+        <w:r>
+          <w:rPr>
+            <w:webHidden/>
+          </w:rPr>
+          <w:fldChar w:fldCharType="end"/>
+        </w:r>
+      </w:hyperlink>
+    </w:p>
+    <w:p>
+      <w:pPr>
+        <w:pStyle w:val="TOC2"/>
+        <w:tabs>
+          <w:tab w:val="right" w:leader="dot" w:pos="9985"/>
+        </w:tabs>
+      </w:pPr>
+      <w:hyperlink w:anchor="b2cHnsmGAqAAVh3b" w:history="1">
+        <w:r>
+          <w:rPr>
+            <w:webHidden/>
+            <w:lang w:val="el-GR"/>
+          </w:rPr>
+          <w:t>4</w:t>
+        </w:r>
+        <w:r>
+          <w:rPr>
+            <w:webHidden/>
+          </w:rPr>
+          <w:t>.</w:t>
+        </w:r>
+        <w:r>
+          <w:rPr>
+            <w:webHidden/>
+            <w:lang w:val="el-GR"/>
+          </w:rPr>
+          <w:t>2</w:t>
+        </w:r>
+        <w:r>
+          <w:rPr>
+            <w:webHidden/>
+          </w:rPr>
+          <w:t xml:space="preserve"> </w:t>
+        </w:r>
+        <w:r>
+          <w:rPr>
+            <w:webHidden/>
+            <w:lang w:val="el-GR"/>
+          </w:rPr>
+          <w:t xml:space="preserve">Διάγραμμα </w:t>
+        </w:r>
+        <w:r>
+          <w:rPr>
+            <w:webHidden/>
+          </w:rPr>
+          <w:t>Deployment</w:t>
+        </w:r>
+        <w:r>
+          <w:rPr>
+            <w:webHidden/>
+          </w:rPr>
+          <w:tab/>
+        </w:r>
+        <w:r>
+          <w:rPr>
+            <w:webHidden/>
+          </w:rPr>
+          <w:fldChar w:fldCharType="begin"/>
+        </w:r>
+        <w:r>
+          <w:rPr>
+            <w:webHidden/>
+          </w:rPr>
+          <w:instrText xml:space="preserve"> PAGEREF b2cHnsmGAqAAVh3b \h </w:instrText>
+        </w:r>
+        <w:r>
+          <w:rPr>
+            <w:webHidden/>
+          </w:rPr>
+        </w:r>
+        <w:r>
+          <w:rPr>
+            <w:webHidden/>
+          </w:rPr>
+          <w:fldChar w:fldCharType="separate"/>
+        </w:r>
+        <w:r>
+          <w:rPr>
+            <w:webHidden/>
+          </w:rPr>
+          <w:fldChar w:fldCharType="end"/>
+        </w:r>
+      </w:hyperlink>
+    </w:p>
+    <w:p>
+      <w:pPr>
+        <w:pStyle w:val="TOC2"/>
+        <w:tabs>
+          <w:tab w:val="right" w:leader="dot" w:pos="9985"/>
+        </w:tabs>
+      </w:pPr>
+      <w:hyperlink w:anchor="b2cHnsmGAqAAVh3b" w:history="1">
+        <w:r>
+          <w:rPr>
+            <w:webHidden/>
+            <w:lang w:val="el-GR"/>
+          </w:rPr>
+          <w:t>4</w:t>
+        </w:r>
+        <w:r>
+          <w:rPr>
+            <w:webHidden/>
+          </w:rPr>
+          <w:t>.</w:t>
+        </w:r>
+        <w:r>
+          <w:rPr>
+            <w:webHidden/>
+            <w:lang w:val="el-GR"/>
+          </w:rPr>
+          <w:t xml:space="preserve">3 Διάγραμμα </w:t>
+        </w:r>
+        <w:r>
+          <w:rPr>
+            <w:webHidden/>
+          </w:rPr>
+          <w:t>API Class</w:t>
+        </w:r>
+        <w:r>
+          <w:rPr>
+            <w:webHidden/>
+          </w:rPr>
+          <w:tab/>
+        </w:r>
+        <w:r>
+          <w:rPr>
+            <w:webHidden/>
+          </w:rPr>
+          <w:fldChar w:fldCharType="begin"/>
+        </w:r>
+        <w:r>
+          <w:rPr>
+            <w:webHidden/>
+          </w:rPr>
+          <w:instrText xml:space="preserve"> PAGEREF b2cHnsmGAqAAVh3b \h </w:instrText>
+        </w:r>
+        <w:r>
+          <w:rPr>
+            <w:webHidden/>
+          </w:rPr>
+        </w:r>
+        <w:r>
+          <w:rPr>
+            <w:webHidden/>
+          </w:rPr>
+          <w:fldChar w:fldCharType="separate"/>
+        </w:r>
+        <w:r>
+          <w:rPr>
+            <w:webHidden/>
+          </w:rPr>
+          <w:fldChar w:fldCharType="end"/>
+        </w:r>
+      </w:hyperlink>
+    </w:p>
+    <w:p>
+      <w:pPr>
+        <w:rPr>
+          <w:lang w:val="el-GR"/>
+        </w:rPr>
+      </w:pPr>
+    </w:p>
+    <w:p>
       <w:r>
         <w:fldChar w:fldCharType="end"/>
       </w:r>
@@ -1092,6 +1393,22 @@
         </w:rPr>
       </w:pPr>
       <w:bookmarkStart w:id="0" w:name="ObcaYsmGAqAAVkm3"/>
+    </w:p>
+    <w:p>
+      <w:pPr>
+        <w:pStyle w:val="Heading1"/>
+        <w:rPr>
+          <w:lang w:val="el-GR"/>
+        </w:rPr>
+      </w:pPr>
+    </w:p>
+    <w:p>
+      <w:pPr>
+        <w:pStyle w:val="Heading1"/>
+        <w:rPr>
+          <w:lang w:val="el-GR"/>
+        </w:rPr>
+      </w:pPr>
       <w:r>
         <w:rPr>
           <w:lang w:val="el-GR"/>
@@ -1144,7 +1461,6 @@
           <w:sz w:val="24"/>
           <w:lang w:val="el-GR"/>
         </w:rPr>
-        <w:lastRenderedPageBreak/>
         <w:t>1.2. Διεπαφές (</w:t>
       </w:r>
       <w:r>
@@ -1317,62 +1633,6 @@
                 <pic:pic xmlns:pic="http://schemas.openxmlformats.org/drawingml/2006/picture">
                   <pic:nvPicPr>
                     <pic:cNvPr id="0" name="Image0.png"/>
-                    <pic:cNvPicPr/>
-                  </pic:nvPicPr>
-                  <pic:blipFill>
-                    <a:blip r:embed="rId7"/>
-                    <a:stretch>
-                      <a:fillRect/>
-                    </a:stretch>
-                  </pic:blipFill>
-                  <pic:spPr>
-                    <a:xfrm>
-                      <a:off x="0" y="0"/>
-                      <a:ext cx="6223000" cy="4381500"/>
-                    </a:xfrm>
-                    <a:prstGeom prst="rect">
-                      <a:avLst/>
-                    </a:prstGeom>
-                  </pic:spPr>
-                </pic:pic>
-              </a:graphicData>
-            </a:graphic>
-          </wp:inline>
-        </w:drawing>
-      </w:r>
-    </w:p>
-    <w:p>
-      <w:pPr>
-        <w:pStyle w:val="Heading4"/>
-        <w:jc w:val="center"/>
-      </w:pPr>
-      <w:r>
-        <w:t>1.2.2.1. Login Page - Initial</w:t>
-      </w:r>
-    </w:p>
-    <w:p>
-      <w:pPr>
-        <w:keepNext/>
-        <w:jc w:val="center"/>
-      </w:pPr>
-      <w:r>
-        <w:rPr>
-          <w:noProof/>
-        </w:rPr>
-        <w:lastRenderedPageBreak/>
-        <w:drawing>
-          <wp:inline distT="0" distB="0" distL="0" distR="0" wp14:anchorId="661BC254" wp14:editId="51FAF704">
-            <wp:extent cx="6223000" cy="4381500"/>
-            <wp:effectExtent l="0" t="0" r="0" b="0"/>
-            <wp:docPr id="3" name="Image1.png" title="Initial"/>
-            <wp:cNvGraphicFramePr>
-              <a:graphicFrameLocks xmlns:a="http://schemas.openxmlformats.org/drawingml/2006/main" noChangeAspect="1"/>
-            </wp:cNvGraphicFramePr>
-            <a:graphic xmlns:a="http://schemas.openxmlformats.org/drawingml/2006/main">
-              <a:graphicData uri="http://schemas.openxmlformats.org/drawingml/2006/picture">
-                <pic:pic xmlns:pic="http://schemas.openxmlformats.org/drawingml/2006/picture">
-                  <pic:nvPicPr>
-                    <pic:cNvPr id="2" name="Image1.png"/>
                     <pic:cNvPicPr/>
                   </pic:nvPicPr>
                   <pic:blipFill>
@@ -1403,7 +1663,7 @@
         <w:jc w:val="center"/>
       </w:pPr>
       <w:r>
-        <w:t>1.2.2.2. Map Page - Initial</w:t>
+        <w:t>1.2.2.1. Login Page - Initial</w:t>
       </w:r>
     </w:p>
     <w:p>
@@ -1417,10 +1677,10 @@
         </w:rPr>
         <w:lastRenderedPageBreak/>
         <w:drawing>
-          <wp:inline distT="0" distB="0" distL="0" distR="0" wp14:anchorId="23E340E0" wp14:editId="603CA4D8">
+          <wp:inline distT="0" distB="0" distL="0" distR="0" wp14:anchorId="661BC254" wp14:editId="51FAF704">
             <wp:extent cx="6223000" cy="4381500"/>
             <wp:effectExtent l="0" t="0" r="0" b="0"/>
-            <wp:docPr id="5" name="Image2.png" title="Initial"/>
+            <wp:docPr id="3" name="Image1.png" title="Initial"/>
             <wp:cNvGraphicFramePr>
               <a:graphicFrameLocks xmlns:a="http://schemas.openxmlformats.org/drawingml/2006/main" noChangeAspect="1"/>
             </wp:cNvGraphicFramePr>
@@ -1428,7 +1688,7 @@
               <a:graphicData uri="http://schemas.openxmlformats.org/drawingml/2006/picture">
                 <pic:pic xmlns:pic="http://schemas.openxmlformats.org/drawingml/2006/picture">
                   <pic:nvPicPr>
-                    <pic:cNvPr id="4" name="Image2.png"/>
+                    <pic:cNvPr id="2" name="Image1.png"/>
                     <pic:cNvPicPr/>
                   </pic:nvPicPr>
                   <pic:blipFill>
@@ -1459,7 +1719,7 @@
         <w:jc w:val="center"/>
       </w:pPr>
       <w:r>
-        <w:t>1.2.2.3. Map/Station Glossary - Initial</w:t>
+        <w:t>1.2.2.2. Map Page - Initial</w:t>
       </w:r>
     </w:p>
     <w:p>
@@ -1473,10 +1733,10 @@
         </w:rPr>
         <w:lastRenderedPageBreak/>
         <w:drawing>
-          <wp:inline distT="0" distB="0" distL="0" distR="0" wp14:anchorId="118CD9A6" wp14:editId="63866D59">
+          <wp:inline distT="0" distB="0" distL="0" distR="0" wp14:anchorId="23E340E0" wp14:editId="603CA4D8">
             <wp:extent cx="6223000" cy="4381500"/>
             <wp:effectExtent l="0" t="0" r="0" b="0"/>
-            <wp:docPr id="7" name="Image3.png" title="Initial"/>
+            <wp:docPr id="5" name="Image2.png" title="Initial"/>
             <wp:cNvGraphicFramePr>
               <a:graphicFrameLocks xmlns:a="http://schemas.openxmlformats.org/drawingml/2006/main" noChangeAspect="1"/>
             </wp:cNvGraphicFramePr>
@@ -1484,7 +1744,7 @@
               <a:graphicData uri="http://schemas.openxmlformats.org/drawingml/2006/picture">
                 <pic:pic xmlns:pic="http://schemas.openxmlformats.org/drawingml/2006/picture">
                   <pic:nvPicPr>
-                    <pic:cNvPr id="6" name="Image3.png"/>
+                    <pic:cNvPr id="4" name="Image2.png"/>
                     <pic:cNvPicPr/>
                   </pic:nvPicPr>
                   <pic:blipFill>
@@ -1515,7 +1775,7 @@
         <w:jc w:val="center"/>
       </w:pPr>
       <w:r>
-        <w:t>1.2.2.4. Map/Company Page - Initial</w:t>
+        <w:t>1.2.2.3. Map/Station Glossary - Initial</w:t>
       </w:r>
     </w:p>
     <w:p>
@@ -1529,10 +1789,10 @@
         </w:rPr>
         <w:lastRenderedPageBreak/>
         <w:drawing>
-          <wp:inline distT="0" distB="0" distL="0" distR="0" wp14:anchorId="371DEA71" wp14:editId="11B7B53D">
+          <wp:inline distT="0" distB="0" distL="0" distR="0" wp14:anchorId="118CD9A6" wp14:editId="63866D59">
             <wp:extent cx="6223000" cy="4381500"/>
             <wp:effectExtent l="0" t="0" r="0" b="0"/>
-            <wp:docPr id="9" name="Image4.png" title="Initial"/>
+            <wp:docPr id="7" name="Image3.png" title="Initial"/>
             <wp:cNvGraphicFramePr>
               <a:graphicFrameLocks xmlns:a="http://schemas.openxmlformats.org/drawingml/2006/main" noChangeAspect="1"/>
             </wp:cNvGraphicFramePr>
@@ -1540,7 +1800,7 @@
               <a:graphicData uri="http://schemas.openxmlformats.org/drawingml/2006/picture">
                 <pic:pic xmlns:pic="http://schemas.openxmlformats.org/drawingml/2006/picture">
                   <pic:nvPicPr>
-                    <pic:cNvPr id="8" name="Image4.png"/>
+                    <pic:cNvPr id="6" name="Image3.png"/>
                     <pic:cNvPicPr/>
                   </pic:nvPicPr>
                   <pic:blipFill>
@@ -1571,7 +1831,7 @@
         <w:jc w:val="center"/>
       </w:pPr>
       <w:r>
-        <w:t>1.2.2.5. Map/Station Page - Initial</w:t>
+        <w:t>1.2.2.4. Map/Company Page - Initial</w:t>
       </w:r>
     </w:p>
     <w:p>
@@ -1585,10 +1845,10 @@
         </w:rPr>
         <w:lastRenderedPageBreak/>
         <w:drawing>
-          <wp:inline distT="0" distB="0" distL="0" distR="0" wp14:anchorId="4FB0A3E0" wp14:editId="468BA37D">
+          <wp:inline distT="0" distB="0" distL="0" distR="0" wp14:anchorId="371DEA71" wp14:editId="11B7B53D">
             <wp:extent cx="6223000" cy="4381500"/>
             <wp:effectExtent l="0" t="0" r="0" b="0"/>
-            <wp:docPr id="11" name="Image5.png" title="Initial"/>
+            <wp:docPr id="9" name="Image4.png" title="Initial"/>
             <wp:cNvGraphicFramePr>
               <a:graphicFrameLocks xmlns:a="http://schemas.openxmlformats.org/drawingml/2006/main" noChangeAspect="1"/>
             </wp:cNvGraphicFramePr>
@@ -1596,7 +1856,7 @@
               <a:graphicData uri="http://schemas.openxmlformats.org/drawingml/2006/picture">
                 <pic:pic xmlns:pic="http://schemas.openxmlformats.org/drawingml/2006/picture">
                   <pic:nvPicPr>
-                    <pic:cNvPr id="10" name="Image5.png"/>
+                    <pic:cNvPr id="8" name="Image4.png"/>
                     <pic:cNvPicPr/>
                   </pic:nvPicPr>
                   <pic:blipFill>
@@ -1627,7 +1887,7 @@
         <w:jc w:val="center"/>
       </w:pPr>
       <w:r>
-        <w:t>1.2.2.6. Map/Company Filter Page - Initial</w:t>
+        <w:t>1.2.2.5. Map/Station Page - Initial</w:t>
       </w:r>
     </w:p>
     <w:p>
@@ -1641,10 +1901,10 @@
         </w:rPr>
         <w:lastRenderedPageBreak/>
         <w:drawing>
-          <wp:inline distT="0" distB="0" distL="0" distR="0" wp14:anchorId="760BC773" wp14:editId="3CEF8D33">
+          <wp:inline distT="0" distB="0" distL="0" distR="0" wp14:anchorId="4FB0A3E0" wp14:editId="468BA37D">
             <wp:extent cx="6223000" cy="4381500"/>
             <wp:effectExtent l="0" t="0" r="0" b="0"/>
-            <wp:docPr id="13" name="Image6.png" title="Initial"/>
+            <wp:docPr id="11" name="Image5.png" title="Initial"/>
             <wp:cNvGraphicFramePr>
               <a:graphicFrameLocks xmlns:a="http://schemas.openxmlformats.org/drawingml/2006/main" noChangeAspect="1"/>
             </wp:cNvGraphicFramePr>
@@ -1652,7 +1912,7 @@
               <a:graphicData uri="http://schemas.openxmlformats.org/drawingml/2006/picture">
                 <pic:pic xmlns:pic="http://schemas.openxmlformats.org/drawingml/2006/picture">
                   <pic:nvPicPr>
-                    <pic:cNvPr id="12" name="Image6.png"/>
+                    <pic:cNvPr id="10" name="Image5.png"/>
                     <pic:cNvPicPr/>
                   </pic:nvPicPr>
                   <pic:blipFill>
@@ -1683,7 +1943,7 @@
         <w:jc w:val="center"/>
       </w:pPr>
       <w:r>
-        <w:t>1.2.2.7. Financial info Page - Initial</w:t>
+        <w:t>1.2.2.6. Map/Company Filter Page - Initial</w:t>
       </w:r>
     </w:p>
     <w:p>
@@ -1697,10 +1957,10 @@
         </w:rPr>
         <w:lastRenderedPageBreak/>
         <w:drawing>
-          <wp:inline distT="0" distB="0" distL="0" distR="0" wp14:anchorId="4D08B245" wp14:editId="61ABEB9D">
+          <wp:inline distT="0" distB="0" distL="0" distR="0" wp14:anchorId="760BC773" wp14:editId="3CEF8D33">
             <wp:extent cx="6223000" cy="4381500"/>
             <wp:effectExtent l="0" t="0" r="0" b="0"/>
-            <wp:docPr id="15" name="Image7.png" title="Initial"/>
+            <wp:docPr id="13" name="Image6.png" title="Initial"/>
             <wp:cNvGraphicFramePr>
               <a:graphicFrameLocks xmlns:a="http://schemas.openxmlformats.org/drawingml/2006/main" noChangeAspect="1"/>
             </wp:cNvGraphicFramePr>
@@ -1708,7 +1968,7 @@
               <a:graphicData uri="http://schemas.openxmlformats.org/drawingml/2006/picture">
                 <pic:pic xmlns:pic="http://schemas.openxmlformats.org/drawingml/2006/picture">
                   <pic:nvPicPr>
-                    <pic:cNvPr id="14" name="Image7.png"/>
+                    <pic:cNvPr id="12" name="Image6.png"/>
                     <pic:cNvPicPr/>
                   </pic:nvPicPr>
                   <pic:blipFill>
@@ -1737,6 +1997,62 @@
       <w:pPr>
         <w:pStyle w:val="Heading4"/>
         <w:jc w:val="center"/>
+      </w:pPr>
+      <w:r>
+        <w:t>1.2.2.7. Financial info Page - Initial</w:t>
+      </w:r>
+    </w:p>
+    <w:p>
+      <w:pPr>
+        <w:keepNext/>
+        <w:jc w:val="center"/>
+      </w:pPr>
+      <w:r>
+        <w:rPr>
+          <w:noProof/>
+        </w:rPr>
+        <w:lastRenderedPageBreak/>
+        <w:drawing>
+          <wp:inline distT="0" distB="0" distL="0" distR="0" wp14:anchorId="4D08B245" wp14:editId="61ABEB9D">
+            <wp:extent cx="6223000" cy="4381500"/>
+            <wp:effectExtent l="0" t="0" r="0" b="0"/>
+            <wp:docPr id="15" name="Image7.png" title="Initial"/>
+            <wp:cNvGraphicFramePr>
+              <a:graphicFrameLocks xmlns:a="http://schemas.openxmlformats.org/drawingml/2006/main" noChangeAspect="1"/>
+            </wp:cNvGraphicFramePr>
+            <a:graphic xmlns:a="http://schemas.openxmlformats.org/drawingml/2006/main">
+              <a:graphicData uri="http://schemas.openxmlformats.org/drawingml/2006/picture">
+                <pic:pic xmlns:pic="http://schemas.openxmlformats.org/drawingml/2006/picture">
+                  <pic:nvPicPr>
+                    <pic:cNvPr id="14" name="Image7.png"/>
+                    <pic:cNvPicPr/>
+                  </pic:nvPicPr>
+                  <pic:blipFill>
+                    <a:blip r:embed="rId15"/>
+                    <a:stretch>
+                      <a:fillRect/>
+                    </a:stretch>
+                  </pic:blipFill>
+                  <pic:spPr>
+                    <a:xfrm>
+                      <a:off x="0" y="0"/>
+                      <a:ext cx="6223000" cy="4381500"/>
+                    </a:xfrm>
+                    <a:prstGeom prst="rect">
+                      <a:avLst/>
+                    </a:prstGeom>
+                  </pic:spPr>
+                </pic:pic>
+              </a:graphicData>
+            </a:graphic>
+          </wp:inline>
+        </w:drawing>
+      </w:r>
+    </w:p>
+    <w:p>
+      <w:pPr>
+        <w:pStyle w:val="Heading4"/>
+        <w:jc w:val="center"/>
         <w:rPr>
           <w:lang w:val="el-GR"/>
         </w:rPr>
@@ -1916,7 +2232,7 @@
                     <pic:cNvPicPr/>
                   </pic:nvPicPr>
                   <pic:blipFill>
-                    <a:blip r:embed="rId15"/>
+                    <a:blip r:embed="rId16"/>
                     <a:stretch>
                       <a:fillRect/>
                     </a:stretch>
@@ -1961,7 +2277,7 @@
                     <pic:cNvPicPr/>
                   </pic:nvPicPr>
                   <pic:blipFill>
-                    <a:blip r:embed="rId16"/>
+                    <a:blip r:embed="rId17"/>
                     <a:srcRect t="-19050" b="19050"/>
                     <a:stretch/>
                   </pic:blipFill>
@@ -2064,7 +2380,7 @@
                     <pic:cNvPicPr/>
                   </pic:nvPicPr>
                   <pic:blipFill>
-                    <a:blip r:embed="rId17"/>
+                    <a:blip r:embed="rId18"/>
                     <a:srcRect t="-4762" b="4762"/>
                     <a:stretch/>
                   </pic:blipFill>
@@ -2117,7 +2433,7 @@
                     <pic:cNvPicPr/>
                   </pic:nvPicPr>
                   <pic:blipFill>
-                    <a:blip r:embed="rId17"/>
+                    <a:blip r:embed="rId18"/>
                     <a:srcRect t="-4762" b="4762"/>
                     <a:stretch/>
                   </pic:blipFill>
@@ -2320,7 +2636,7 @@
                           <pic:cNvPicPr/>
                         </pic:nvPicPr>
                         <pic:blipFill>
-                          <a:blip r:embed="rId18"/>
+                          <a:blip r:embed="rId19"/>
                           <a:stretch>
                             <a:fillRect/>
                           </a:stretch>
@@ -2372,7 +2688,7 @@
                           <pic:cNvPicPr/>
                         </pic:nvPicPr>
                         <pic:blipFill>
-                          <a:blip r:embed="rId18"/>
+                          <a:blip r:embed="rId19"/>
                           <a:stretch>
                             <a:fillRect/>
                           </a:stretch>
@@ -2424,7 +2740,7 @@
                           <pic:cNvPicPr/>
                         </pic:nvPicPr>
                         <pic:blipFill>
-                          <a:blip r:embed="rId18"/>
+                          <a:blip r:embed="rId19"/>
                           <a:stretch>
                             <a:fillRect/>
                           </a:stretch>
@@ -2496,7 +2812,7 @@
                           <pic:cNvPicPr/>
                         </pic:nvPicPr>
                         <pic:blipFill>
-                          <a:blip r:embed="rId18"/>
+                          <a:blip r:embed="rId19"/>
                           <a:stretch>
                             <a:fillRect/>
                           </a:stretch>
@@ -2542,7 +2858,7 @@
                           <pic:cNvPicPr/>
                         </pic:nvPicPr>
                         <pic:blipFill>
-                          <a:blip r:embed="rId18"/>
+                          <a:blip r:embed="rId19"/>
                           <a:stretch>
                             <a:fillRect/>
                           </a:stretch>
@@ -2588,7 +2904,7 @@
                           <pic:cNvPicPr/>
                         </pic:nvPicPr>
                         <pic:blipFill>
-                          <a:blip r:embed="rId18"/>
+                          <a:blip r:embed="rId19"/>
                           <a:stretch>
                             <a:fillRect/>
                           </a:stretch>
@@ -3640,6 +3956,7 @@
               </w:rPr>
             </w:pPr>
             <w:r>
+              <w:lastRenderedPageBreak/>
               <w:t> </w:t>
             </w:r>
             <w:r>
@@ -3666,15 +3983,7 @@
                 <w:i/>
                 <w:lang w:val="el-GR"/>
               </w:rPr>
-              <w:t xml:space="preserve">Δοκιμές Χρηστικότητας: Διεξαγωγή δοκιμών χρηστικότητας για τη συλλογή σχολίων </w:t>
-            </w:r>
-            <w:r>
-              <w:rPr>
-                <w:i/>
-                <w:lang w:val="el-GR"/>
-              </w:rPr>
-              <w:lastRenderedPageBreak/>
-              <w:t>σχετικά με τη διεπαφή και τον εντοπισμό τυχόν σημείων βελτίωσης.</w:t>
+              <w:t>Δοκιμές Χρηστικότητας: Διεξαγωγή δοκιμών χρηστικότητας για τη συλλογή σχολίων σχετικά με τη διεπαφή και τον εντοπισμό τυχόν σημείων βελτίωσης.</w:t>
             </w:r>
           </w:p>
         </w:tc>
@@ -3697,7 +4006,6 @@
               </w:rPr>
             </w:pPr>
             <w:r>
-              <w:lastRenderedPageBreak/>
               <w:t> </w:t>
             </w:r>
             <w:r>
@@ -3909,7 +4217,7 @@
                     <pic:cNvPicPr/>
                   </pic:nvPicPr>
                   <pic:blipFill>
-                    <a:blip r:embed="rId19"/>
+                    <a:blip r:embed="rId20"/>
                     <a:srcRect t="-4762" b="4762"/>
                     <a:stretch/>
                   </pic:blipFill>
@@ -3973,7 +4281,7 @@
                     <pic:cNvPicPr/>
                   </pic:nvPicPr>
                   <pic:blipFill>
-                    <a:blip r:embed="rId19"/>
+                    <a:blip r:embed="rId20"/>
                     <a:srcRect t="-4762" b="4762"/>
                     <a:stretch/>
                   </pic:blipFill>
@@ -4049,7 +4357,7 @@
                     <pic:cNvPicPr/>
                   </pic:nvPicPr>
                   <pic:blipFill>
-                    <a:blip r:embed="rId19"/>
+                    <a:blip r:embed="rId20"/>
                     <a:srcRect t="-4762" b="4762"/>
                     <a:stretch/>
                   </pic:blipFill>
@@ -4113,7 +4421,7 @@
                     <pic:cNvPicPr/>
                   </pic:nvPicPr>
                   <pic:blipFill>
-                    <a:blip r:embed="rId19"/>
+                    <a:blip r:embed="rId20"/>
                     <a:srcRect t="-4762" b="4762"/>
                     <a:stretch/>
                   </pic:blipFill>
@@ -4189,7 +4497,7 @@
                     <pic:cNvPicPr/>
                   </pic:nvPicPr>
                   <pic:blipFill>
-                    <a:blip r:embed="rId19"/>
+                    <a:blip r:embed="rId20"/>
                     <a:srcRect t="-4762" b="4762"/>
                     <a:stretch/>
                   </pic:blipFill>
@@ -4265,7 +4573,7 @@
                     <pic:cNvPicPr/>
                   </pic:nvPicPr>
                   <pic:blipFill>
-                    <a:blip r:embed="rId19"/>
+                    <a:blip r:embed="rId20"/>
                     <a:srcRect t="-4762" b="4762"/>
                     <a:stretch/>
                   </pic:blipFill>
@@ -4302,6 +4610,7 @@
           <w:rFonts w:ascii="Tahoma" w:eastAsia="Tahoma" w:hAnsi="Tahoma" w:cs="Tahoma"/>
           <w:sz w:val="24"/>
         </w:rPr>
+        <w:lastRenderedPageBreak/>
         <w:t>Click on a station for additional information</w:t>
       </w:r>
     </w:p>
@@ -4394,7 +4703,7 @@
                           <pic:cNvPicPr/>
                         </pic:nvPicPr>
                         <pic:blipFill>
-                          <a:blip r:embed="rId20"/>
+                          <a:blip r:embed="rId21"/>
                           <a:srcRect t="-38100" b="38100"/>
                           <a:stretch/>
                         </pic:blipFill>
@@ -4446,7 +4755,7 @@
                           <pic:cNvPicPr/>
                         </pic:nvPicPr>
                         <pic:blipFill>
-                          <a:blip r:embed="rId17"/>
+                          <a:blip r:embed="rId18"/>
                           <a:srcRect t="-4762" b="4762"/>
                           <a:stretch/>
                         </pic:blipFill>
@@ -4506,7 +4815,7 @@
                           <pic:cNvPicPr/>
                         </pic:nvPicPr>
                         <pic:blipFill>
-                          <a:blip r:embed="rId16"/>
+                          <a:blip r:embed="rId17"/>
                           <a:srcRect t="-19050" b="19050"/>
                           <a:stretch/>
                         </pic:blipFill>
@@ -4568,7 +4877,7 @@
                           <pic:cNvPicPr/>
                         </pic:nvPicPr>
                         <pic:blipFill>
-                          <a:blip r:embed="rId20"/>
+                          <a:blip r:embed="rId21"/>
                           <a:srcRect t="-38100" b="38100"/>
                           <a:stretch/>
                         </pic:blipFill>
@@ -4620,7 +4929,7 @@
                           <pic:cNvPicPr/>
                         </pic:nvPicPr>
                         <pic:blipFill>
-                          <a:blip r:embed="rId17"/>
+                          <a:blip r:embed="rId18"/>
                           <a:srcRect t="-4762" b="4762"/>
                           <a:stretch/>
                         </pic:blipFill>
@@ -4680,7 +4989,7 @@
                           <pic:cNvPicPr/>
                         </pic:nvPicPr>
                         <pic:blipFill>
-                          <a:blip r:embed="rId16"/>
+                          <a:blip r:embed="rId17"/>
                           <a:srcRect t="-19050" b="19050"/>
                           <a:stretch/>
                         </pic:blipFill>
@@ -4748,6 +5057,7 @@
         </w:rPr>
       </w:pPr>
       <w:bookmarkStart w:id="11" w:name="z_9mAsmGAqAAVhbf"/>
+      <w:bookmarkStart w:id="12" w:name="_Hlk190283241"/>
       <w:r>
         <w:rPr>
           <w:lang w:val="el-GR"/>
@@ -4756,20 +5066,20 @@
       </w:r>
       <w:bookmarkEnd w:id="11"/>
     </w:p>
+    <w:bookmarkEnd w:id="12"/>
     <w:p>
       <w:pPr>
         <w:keepNext/>
-        <w:jc w:val="center"/>
       </w:pPr>
       <w:r>
         <w:rPr>
           <w:noProof/>
         </w:rPr>
         <w:drawing>
-          <wp:inline distT="0" distB="0" distL="0" distR="0" wp14:anchorId="6129B07A" wp14:editId="176428F1">
-            <wp:extent cx="6096000" cy="5867400"/>
+          <wp:inline distT="0" distB="0" distL="0" distR="0" wp14:anchorId="36FCCC16" wp14:editId="1785A3EE">
+            <wp:extent cx="6172200" cy="6076950"/>
             <wp:effectExtent l="0" t="0" r="0" b="0"/>
-            <wp:docPr id="61" name="Image25.png" title="Πρόσβαση διαχειριστή σε στατιστικά στοιχεία διελεύσεων,πληρωμών."/>
+            <wp:docPr id="569157560" name="Picture 7" descr="A diagram of a system&#10;&#10;AI-generated content may be incorrect."/>
             <wp:cNvGraphicFramePr>
               <a:graphicFrameLocks xmlns:a="http://schemas.openxmlformats.org/drawingml/2006/main" noChangeAspect="1"/>
             </wp:cNvGraphicFramePr>
@@ -4777,11 +5087,17 @@
               <a:graphicData uri="http://schemas.openxmlformats.org/drawingml/2006/picture">
                 <pic:pic xmlns:pic="http://schemas.openxmlformats.org/drawingml/2006/picture">
                   <pic:nvPicPr>
-                    <pic:cNvPr id="60" name="Image25.png"/>
+                    <pic:cNvPr id="569157560" name="Picture 7" descr="A diagram of a system&#10;&#10;AI-generated content may be incorrect."/>
                     <pic:cNvPicPr/>
                   </pic:nvPicPr>
                   <pic:blipFill>
-                    <a:blip r:embed="rId21"/>
+                    <a:blip r:embed="rId22">
+                      <a:extLst>
+                        <a:ext uri="{28A0092B-C50C-407E-A947-70E740481C1C}">
+                          <a14:useLocalDpi xmlns:a14="http://schemas.microsoft.com/office/drawing/2010/main" val="0"/>
+                        </a:ext>
+                      </a:extLst>
+                    </a:blip>
                     <a:stretch>
                       <a:fillRect/>
                     </a:stretch>
@@ -4789,7 +5105,7 @@
                   <pic:spPr>
                     <a:xfrm>
                       <a:off x="0" y="0"/>
-                      <a:ext cx="6096000" cy="5867400"/>
+                      <a:ext cx="6172200" cy="6076950"/>
                     </a:xfrm>
                     <a:prstGeom prst="rect">
                       <a:avLst/>
@@ -4801,6 +5117,163 @@
           </wp:inline>
         </w:drawing>
       </w:r>
+    </w:p>
+    <w:p>
+      <w:pPr>
+        <w:keepNext/>
+      </w:pPr>
+    </w:p>
+    <w:p>
+      <w:pPr>
+        <w:pStyle w:val="Heading3"/>
+      </w:pPr>
+    </w:p>
+    <w:p>
+      <w:pPr>
+        <w:pStyle w:val="Heading3"/>
+      </w:pPr>
+    </w:p>
+    <w:p>
+      <w:pPr>
+        <w:keepNext/>
+        <w:keepLines/>
+        <w:spacing w:before="200"/>
+        <w:outlineLvl w:val="4"/>
+        <w:rPr>
+          <w:rFonts w:asciiTheme="majorHAnsi" w:eastAsiaTheme="majorEastAsia" w:hAnsiTheme="majorHAnsi" w:cstheme="majorBidi"/>
+          <w:bCs/>
+          <w:color w:val="243F60" w:themeColor="accent1" w:themeShade="7F"/>
+          <w:sz w:val="22"/>
+          <w:szCs w:val="28"/>
+        </w:rPr>
+      </w:pPr>
+      <w:r>
+        <w:rPr>
+          <w:rFonts w:asciiTheme="majorHAnsi" w:eastAsiaTheme="majorEastAsia" w:hAnsiTheme="majorHAnsi" w:cstheme="majorBidi"/>
+          <w:bCs/>
+          <w:color w:val="243F60" w:themeColor="accent1" w:themeShade="7F"/>
+          <w:sz w:val="22"/>
+          <w:szCs w:val="28"/>
+          <w:lang w:val="el-GR"/>
+        </w:rPr>
+        <w:t xml:space="preserve">3.1.1.6.2. </w:t>
+      </w:r>
+      <w:r>
+        <w:rPr>
+          <w:rFonts w:asciiTheme="majorHAnsi" w:eastAsiaTheme="majorEastAsia" w:hAnsiTheme="majorHAnsi" w:cstheme="majorBidi"/>
+          <w:bCs/>
+          <w:color w:val="243F60" w:themeColor="accent1" w:themeShade="7F"/>
+          <w:sz w:val="22"/>
+          <w:szCs w:val="28"/>
+          <w:lang w:val="el-GR"/>
+        </w:rPr>
+        <w:t>Πρόσβαση χρήστη σε στατιστικά</w:t>
+      </w:r>
+    </w:p>
+    <w:p>
+      <w:pPr>
+        <w:keepNext/>
+        <w:keepLines/>
+        <w:spacing w:before="200"/>
+        <w:outlineLvl w:val="4"/>
+        <w:rPr>
+          <w:rFonts w:asciiTheme="majorHAnsi" w:eastAsiaTheme="majorEastAsia" w:hAnsiTheme="majorHAnsi" w:cstheme="majorBidi"/>
+          <w:bCs/>
+          <w:color w:val="243F60" w:themeColor="accent1" w:themeShade="7F"/>
+          <w:sz w:val="22"/>
+          <w:szCs w:val="28"/>
+        </w:rPr>
+      </w:pPr>
+      <w:r>
+        <w:rPr>
+          <w:noProof/>
+        </w:rPr>
+        <w:drawing>
+          <wp:inline distT="0" distB="0" distL="0" distR="0" wp14:anchorId="25AFC4DF" wp14:editId="210E0656">
+            <wp:extent cx="6340475" cy="5902960"/>
+            <wp:effectExtent l="0" t="0" r="0" b="0"/>
+            <wp:docPr id="1680341454" name="Picture 13" descr="A diagram of a project&#10;&#10;AI-generated content may be incorrect."/>
+            <wp:cNvGraphicFramePr>
+              <a:graphicFrameLocks xmlns:a="http://schemas.openxmlformats.org/drawingml/2006/main" noChangeAspect="1"/>
+            </wp:cNvGraphicFramePr>
+            <a:graphic xmlns:a="http://schemas.openxmlformats.org/drawingml/2006/main">
+              <a:graphicData uri="http://schemas.openxmlformats.org/drawingml/2006/picture">
+                <pic:pic xmlns:pic="http://schemas.openxmlformats.org/drawingml/2006/picture">
+                  <pic:nvPicPr>
+                    <pic:cNvPr id="1680341454" name="Picture 13" descr="A diagram of a project&#10;&#10;AI-generated content may be incorrect."/>
+                    <pic:cNvPicPr/>
+                  </pic:nvPicPr>
+                  <pic:blipFill>
+                    <a:blip r:embed="rId23">
+                      <a:extLst>
+                        <a:ext uri="{28A0092B-C50C-407E-A947-70E740481C1C}">
+                          <a14:useLocalDpi xmlns:a14="http://schemas.microsoft.com/office/drawing/2010/main" val="0"/>
+                        </a:ext>
+                      </a:extLst>
+                    </a:blip>
+                    <a:stretch>
+                      <a:fillRect/>
+                    </a:stretch>
+                  </pic:blipFill>
+                  <pic:spPr>
+                    <a:xfrm>
+                      <a:off x="0" y="0"/>
+                      <a:ext cx="6340475" cy="5902960"/>
+                    </a:xfrm>
+                    <a:prstGeom prst="rect">
+                      <a:avLst/>
+                    </a:prstGeom>
+                  </pic:spPr>
+                </pic:pic>
+              </a:graphicData>
+            </a:graphic>
+          </wp:inline>
+        </w:drawing>
+      </w:r>
+    </w:p>
+    <w:p>
+      <w:pPr>
+        <w:pStyle w:val="Heading3"/>
+        <w:rPr>
+          <w:noProof/>
+          <w:lang w:val="el-GR"/>
+        </w:rPr>
+      </w:pPr>
+    </w:p>
+    <w:p>
+      <w:pPr>
+        <w:pStyle w:val="Heading3"/>
+      </w:pPr>
+    </w:p>
+    <w:p>
+      <w:pPr>
+        <w:pStyle w:val="Heading3"/>
+      </w:pPr>
+    </w:p>
+    <w:p>
+      <w:pPr>
+        <w:pStyle w:val="Heading3"/>
+      </w:pPr>
+    </w:p>
+    <w:p>
+      <w:pPr>
+        <w:pStyle w:val="Heading3"/>
+      </w:pPr>
+    </w:p>
+    <w:p>
+      <w:pPr>
+        <w:pStyle w:val="Heading3"/>
+      </w:pPr>
+    </w:p>
+    <w:p>
+      <w:pPr>
+        <w:pStyle w:val="Heading3"/>
+      </w:pPr>
+    </w:p>
+    <w:p>
+      <w:pPr>
+        <w:pStyle w:val="Heading3"/>
+      </w:pPr>
     </w:p>
     <w:p>
       <w:pPr>
@@ -4826,7 +5299,7 @@
                     <pic:cNvPicPr/>
                   </pic:nvPicPr>
                   <pic:blipFill>
-                    <a:blip r:embed="rId16"/>
+                    <a:blip r:embed="rId17"/>
                     <a:srcRect t="-19050" b="19050"/>
                     <a:stretch/>
                   </pic:blipFill>
@@ -4845,16 +5318,16 @@
           </wp:inline>
         </w:drawing>
       </w:r>
-      <w:bookmarkStart w:id="12" w:name="HCktOMmGAqAAVmO."/>
+      <w:bookmarkStart w:id="13" w:name="HCktOMmGAqAAVmO."/>
       <w:r>
         <w:t> </w:t>
       </w:r>
-      <w:bookmarkStart w:id="13" w:name="72cHnsmGAqAAVh3d"/>
+      <w:bookmarkStart w:id="14" w:name="72cHnsmGAqAAVh3d"/>
       <w:r>
         <w:t>3.1.2. Debt and payment status request</w:t>
       </w:r>
-      <w:bookmarkEnd w:id="12"/>
       <w:bookmarkEnd w:id="13"/>
+      <w:bookmarkEnd w:id="14"/>
     </w:p>
     <w:p>
       <w:r>
@@ -4874,7 +5347,6 @@
           <w:sz w:val="24"/>
           <w:lang w:val="el-GR"/>
         </w:rPr>
-        <w:lastRenderedPageBreak/>
         <w:t>Ο διαχειριστής μιας εταιρείας διοδίων έχει τη δυνατότητα να αιτείται την αναλυτική κατάσταση των χρεών της προς και από τους υπόλοιπους λειτουργούς Α/Δ.Επίσης δύναται να εξοφλεί εν μέρει ή ολικώς τα χρέη της.</w:t>
       </w:r>
     </w:p>
@@ -4910,7 +5382,7 @@
                     <pic:cNvPicPr/>
                   </pic:nvPicPr>
                   <pic:blipFill>
-                    <a:blip r:embed="rId17"/>
+                    <a:blip r:embed="rId18"/>
                     <a:srcRect t="-4762" b="4762"/>
                     <a:stretch/>
                   </pic:blipFill>
@@ -5113,7 +5585,7 @@
                           <pic:cNvPicPr/>
                         </pic:nvPicPr>
                         <pic:blipFill>
-                          <a:blip r:embed="rId18"/>
+                          <a:blip r:embed="rId19"/>
                           <a:stretch>
                             <a:fillRect/>
                           </a:stretch>
@@ -5165,7 +5637,7 @@
                           <pic:cNvPicPr/>
                         </pic:nvPicPr>
                         <pic:blipFill>
-                          <a:blip r:embed="rId18"/>
+                          <a:blip r:embed="rId19"/>
                           <a:stretch>
                             <a:fillRect/>
                           </a:stretch>
@@ -5240,7 +5712,7 @@
                           <pic:cNvPicPr/>
                         </pic:nvPicPr>
                         <pic:blipFill>
-                          <a:blip r:embed="rId18"/>
+                          <a:blip r:embed="rId19"/>
                           <a:stretch>
                             <a:fillRect/>
                           </a:stretch>
@@ -5286,7 +5758,7 @@
                           <pic:cNvPicPr/>
                         </pic:nvPicPr>
                         <pic:blipFill>
-                          <a:blip r:embed="rId18"/>
+                          <a:blip r:embed="rId19"/>
                           <a:stretch>
                             <a:fillRect/>
                           </a:stretch>
@@ -5332,7 +5804,7 @@
                           <pic:cNvPicPr/>
                         </pic:nvPicPr>
                         <pic:blipFill>
-                          <a:blip r:embed="rId18"/>
+                          <a:blip r:embed="rId19"/>
                           <a:stretch>
                             <a:fillRect/>
                           </a:stretch>
@@ -5378,7 +5850,7 @@
                           <pic:cNvPicPr/>
                         </pic:nvPicPr>
                         <pic:blipFill>
-                          <a:blip r:embed="rId18"/>
+                          <a:blip r:embed="rId19"/>
                           <a:stretch>
                             <a:fillRect/>
                           </a:stretch>
@@ -5883,6 +6355,7 @@
               </w:rPr>
             </w:pPr>
             <w:r>
+              <w:lastRenderedPageBreak/>
               <w:t> </w:t>
             </w:r>
             <w:r>
@@ -6025,7 +6498,6 @@
           </w:tcPr>
           <w:p>
             <w:r>
-              <w:lastRenderedPageBreak/>
               <w:t> </w:t>
             </w:r>
             <w:r>
@@ -6888,7 +7360,7 @@
                     <pic:cNvPicPr/>
                   </pic:nvPicPr>
                   <pic:blipFill>
-                    <a:blip r:embed="rId19"/>
+                    <a:blip r:embed="rId20"/>
                     <a:srcRect t="-4762" b="4762"/>
                     <a:stretch/>
                   </pic:blipFill>
@@ -6936,6 +7408,7 @@
         <w:rPr>
           <w:noProof/>
         </w:rPr>
+        <w:lastRenderedPageBreak/>
         <w:drawing>
           <wp:inline distT="0" distB="0" distL="0" distR="0" wp14:anchorId="0A1FDCAD" wp14:editId="03618270">
             <wp:extent cx="171450" cy="171450"/>
@@ -6952,7 +7425,7 @@
                     <pic:cNvPicPr/>
                   </pic:nvPicPr>
                   <pic:blipFill>
-                    <a:blip r:embed="rId19"/>
+                    <a:blip r:embed="rId20"/>
                     <a:srcRect t="-4762" b="4762"/>
                     <a:stretch/>
                   </pic:blipFill>
@@ -7016,7 +7489,6 @@
         <w:rPr>
           <w:noProof/>
         </w:rPr>
-        <w:lastRenderedPageBreak/>
         <w:drawing>
           <wp:inline distT="0" distB="0" distL="0" distR="0" wp14:anchorId="4ED5AEE5" wp14:editId="76A36779">
             <wp:extent cx="171450" cy="171450"/>
@@ -7033,7 +7505,7 @@
                     <pic:cNvPicPr/>
                   </pic:nvPicPr>
                   <pic:blipFill>
-                    <a:blip r:embed="rId19"/>
+                    <a:blip r:embed="rId20"/>
                     <a:srcRect t="-4762" b="4762"/>
                     <a:stretch/>
                   </pic:blipFill>
@@ -7097,7 +7569,7 @@
                     <pic:cNvPicPr/>
                   </pic:nvPicPr>
                   <pic:blipFill>
-                    <a:blip r:embed="rId19"/>
+                    <a:blip r:embed="rId20"/>
                     <a:srcRect t="-4762" b="4762"/>
                     <a:stretch/>
                   </pic:blipFill>
@@ -7152,7 +7624,7 @@
                     <pic:cNvPicPr/>
                   </pic:nvPicPr>
                   <pic:blipFill>
-                    <a:blip r:embed="rId19"/>
+                    <a:blip r:embed="rId20"/>
                     <a:srcRect t="-4762" b="4762"/>
                     <a:stretch/>
                   </pic:blipFill>
@@ -7228,7 +7700,7 @@
                     <pic:cNvPicPr/>
                   </pic:nvPicPr>
                   <pic:blipFill>
-                    <a:blip r:embed="rId19"/>
+                    <a:blip r:embed="rId20"/>
                     <a:srcRect t="-4762" b="4762"/>
                     <a:stretch/>
                   </pic:blipFill>
@@ -7292,7 +7764,7 @@
                     <pic:cNvPicPr/>
                   </pic:nvPicPr>
                   <pic:blipFill>
-                    <a:blip r:embed="rId19"/>
+                    <a:blip r:embed="rId20"/>
                     <a:srcRect t="-4762" b="4762"/>
                     <a:stretch/>
                   </pic:blipFill>
@@ -7356,7 +7828,7 @@
                     <pic:cNvPicPr/>
                   </pic:nvPicPr>
                   <pic:blipFill>
-                    <a:blip r:embed="rId19"/>
+                    <a:blip r:embed="rId20"/>
                     <a:srcRect t="-4762" b="4762"/>
                     <a:stretch/>
                   </pic:blipFill>
@@ -7420,7 +7892,7 @@
                     <pic:cNvPicPr/>
                   </pic:nvPicPr>
                   <pic:blipFill>
-                    <a:blip r:embed="rId19"/>
+                    <a:blip r:embed="rId20"/>
                     <a:srcRect t="-4762" b="4762"/>
                     <a:stretch/>
                   </pic:blipFill>
@@ -7477,6 +7949,7 @@
         <w:pStyle w:val="Heading4"/>
       </w:pPr>
       <w:r>
+        <w:lastRenderedPageBreak/>
         <w:t>3.1.2.5. Relationships</w:t>
       </w:r>
     </w:p>
@@ -7544,7 +8017,6 @@
               <w:rPr>
                 <w:noProof/>
               </w:rPr>
-              <w:lastRenderedPageBreak/>
               <w:drawing>
                 <wp:inline distT="0" distB="0" distL="0" distR="0" wp14:anchorId="0C75D878" wp14:editId="1FFE363F">
                   <wp:extent cx="171450" cy="171450"/>
@@ -7561,7 +8033,7 @@
                           <pic:cNvPicPr/>
                         </pic:nvPicPr>
                         <pic:blipFill>
-                          <a:blip r:embed="rId20"/>
+                          <a:blip r:embed="rId21"/>
                           <a:srcRect t="-38100" b="38100"/>
                           <a:stretch/>
                         </pic:blipFill>
@@ -7613,7 +8085,7 @@
                           <pic:cNvPicPr/>
                         </pic:nvPicPr>
                         <pic:blipFill>
-                          <a:blip r:embed="rId17"/>
+                          <a:blip r:embed="rId18"/>
                           <a:srcRect t="-4762" b="4762"/>
                           <a:stretch/>
                         </pic:blipFill>
@@ -7673,7 +8145,7 @@
                           <pic:cNvPicPr/>
                         </pic:nvPicPr>
                         <pic:blipFill>
-                          <a:blip r:embed="rId16"/>
+                          <a:blip r:embed="rId17"/>
                           <a:srcRect t="-19050" b="19050"/>
                           <a:stretch/>
                         </pic:blipFill>
@@ -7740,14 +8212,14 @@
           <w:lang w:val="el-GR"/>
         </w:rPr>
       </w:pPr>
-      <w:bookmarkStart w:id="14" w:name="UUmlOMmGAqAAVl_o"/>
+      <w:bookmarkStart w:id="15" w:name="UUmlOMmGAqAAVl_o"/>
       <w:r>
         <w:rPr>
           <w:lang w:val="el-GR"/>
         </w:rPr>
         <w:t>3.1.2.6.1. Αίτηση κατάστασης χρεών και αποπληρωμή από Διαχειριστή</w:t>
       </w:r>
-      <w:bookmarkEnd w:id="14"/>
+      <w:bookmarkEnd w:id="15"/>
     </w:p>
     <w:p>
       <w:pPr>
@@ -7759,10 +8231,10 @@
           <w:noProof/>
         </w:rPr>
         <w:drawing>
-          <wp:inline distT="0" distB="0" distL="0" distR="0" wp14:anchorId="3C9A7A2B" wp14:editId="0D4DA063">
-            <wp:extent cx="6223000" cy="6210300"/>
+          <wp:inline distT="0" distB="0" distL="0" distR="0" wp14:anchorId="2D10A998" wp14:editId="2736EB2F">
+            <wp:extent cx="6340475" cy="6323330"/>
             <wp:effectExtent l="0" t="0" r="0" b="0"/>
-            <wp:docPr id="103" name="Image40.png" title="Αίτηση κατάστασης χρεών και αποπληρωμή από Διαχειριστή"/>
+            <wp:docPr id="841918126" name="Picture 9" descr="A diagram of a flowchart&#10;&#10;AI-generated content may be incorrect."/>
             <wp:cNvGraphicFramePr>
               <a:graphicFrameLocks xmlns:a="http://schemas.openxmlformats.org/drawingml/2006/main" noChangeAspect="1"/>
             </wp:cNvGraphicFramePr>
@@ -7770,11 +8242,147 @@
               <a:graphicData uri="http://schemas.openxmlformats.org/drawingml/2006/picture">
                 <pic:pic xmlns:pic="http://schemas.openxmlformats.org/drawingml/2006/picture">
                   <pic:nvPicPr>
-                    <pic:cNvPr id="102" name="Image40.png"/>
+                    <pic:cNvPr id="841918126" name="Picture 9" descr="A diagram of a flowchart&#10;&#10;AI-generated content may be incorrect."/>
+                    <pic:cNvPicPr>
+                      <a:picLocks noChangeAspect="1" noChangeArrowheads="1"/>
+                    </pic:cNvPicPr>
+                  </pic:nvPicPr>
+                  <pic:blipFill>
+                    <a:blip r:embed="rId24">
+                      <a:extLst>
+                        <a:ext uri="{28A0092B-C50C-407E-A947-70E740481C1C}">
+                          <a14:useLocalDpi xmlns:a14="http://schemas.microsoft.com/office/drawing/2010/main" val="0"/>
+                        </a:ext>
+                      </a:extLst>
+                    </a:blip>
+                    <a:srcRect/>
+                    <a:stretch>
+                      <a:fillRect/>
+                    </a:stretch>
+                  </pic:blipFill>
+                  <pic:spPr bwMode="auto">
+                    <a:xfrm>
+                      <a:off x="0" y="0"/>
+                      <a:ext cx="6340475" cy="6323330"/>
+                    </a:xfrm>
+                    <a:prstGeom prst="rect">
+                      <a:avLst/>
+                    </a:prstGeom>
+                    <a:noFill/>
+                    <a:ln>
+                      <a:noFill/>
+                    </a:ln>
+                  </pic:spPr>
+                </pic:pic>
+              </a:graphicData>
+            </a:graphic>
+          </wp:inline>
+        </w:drawing>
+      </w:r>
+    </w:p>
+    <w:p>
+      <w:pPr>
+        <w:keepNext/>
+        <w:jc w:val="center"/>
+      </w:pPr>
+    </w:p>
+    <w:p>
+      <w:pPr>
+        <w:pStyle w:val="Heading3"/>
+      </w:pPr>
+    </w:p>
+    <w:p>
+      <w:pPr>
+        <w:keepNext/>
+        <w:keepLines/>
+        <w:spacing w:before="200"/>
+        <w:outlineLvl w:val="4"/>
+        <w:rPr>
+          <w:rFonts w:asciiTheme="majorHAnsi" w:eastAsiaTheme="majorEastAsia" w:hAnsiTheme="majorHAnsi" w:cstheme="majorBidi"/>
+          <w:bCs/>
+          <w:color w:val="243F60" w:themeColor="accent1" w:themeShade="7F"/>
+          <w:sz w:val="22"/>
+          <w:szCs w:val="28"/>
+        </w:rPr>
+      </w:pPr>
+    </w:p>
+    <w:p>
+      <w:pPr>
+        <w:keepNext/>
+        <w:keepLines/>
+        <w:spacing w:before="200"/>
+        <w:outlineLvl w:val="4"/>
+        <w:rPr>
+          <w:rFonts w:asciiTheme="majorHAnsi" w:eastAsiaTheme="majorEastAsia" w:hAnsiTheme="majorHAnsi" w:cstheme="majorBidi"/>
+          <w:bCs/>
+          <w:color w:val="243F60" w:themeColor="accent1" w:themeShade="7F"/>
+          <w:sz w:val="22"/>
+          <w:szCs w:val="28"/>
+        </w:rPr>
+      </w:pPr>
+    </w:p>
+    <w:p>
+      <w:pPr>
+        <w:keepNext/>
+        <w:keepLines/>
+        <w:spacing w:before="200"/>
+        <w:outlineLvl w:val="4"/>
+        <w:rPr>
+          <w:rFonts w:asciiTheme="majorHAnsi" w:eastAsiaTheme="majorEastAsia" w:hAnsiTheme="majorHAnsi" w:cstheme="majorBidi"/>
+          <w:bCs/>
+          <w:color w:val="243F60" w:themeColor="accent1" w:themeShade="7F"/>
+          <w:sz w:val="22"/>
+          <w:szCs w:val="28"/>
+          <w:lang w:val="el-GR"/>
+        </w:rPr>
+      </w:pPr>
+      <w:r>
+        <w:rPr>
+          <w:rFonts w:asciiTheme="majorHAnsi" w:eastAsiaTheme="majorEastAsia" w:hAnsiTheme="majorHAnsi" w:cstheme="majorBidi"/>
+          <w:bCs/>
+          <w:color w:val="243F60" w:themeColor="accent1" w:themeShade="7F"/>
+          <w:sz w:val="22"/>
+          <w:szCs w:val="28"/>
+          <w:lang w:val="el-GR"/>
+        </w:rPr>
+        <w:t>3.1.2.6.1. Αίτηση κατάστασης χρεών και αποπληρωμή από Διαχειριστή</w:t>
+      </w:r>
+    </w:p>
+    <w:p>
+      <w:pPr>
+        <w:pStyle w:val="Heading3"/>
+        <w:rPr>
+          <w:lang w:val="el-GR"/>
+        </w:rPr>
+      </w:pPr>
+      <w:r>
+        <w:rPr>
+          <w:noProof/>
+          <w:lang w:val="el-GR"/>
+        </w:rPr>
+        <w:drawing>
+          <wp:inline distT="0" distB="0" distL="0" distR="0" wp14:anchorId="4AC0CA9F" wp14:editId="1642DC41">
+            <wp:extent cx="6340475" cy="5933440"/>
+            <wp:effectExtent l="0" t="0" r="0" b="0"/>
+            <wp:docPr id="1959471332" name="Picture 15" descr="A diagram of a project&#10;&#10;AI-generated content may be incorrect."/>
+            <wp:cNvGraphicFramePr>
+              <a:graphicFrameLocks xmlns:a="http://schemas.openxmlformats.org/drawingml/2006/main" noChangeAspect="1"/>
+            </wp:cNvGraphicFramePr>
+            <a:graphic xmlns:a="http://schemas.openxmlformats.org/drawingml/2006/main">
+              <a:graphicData uri="http://schemas.openxmlformats.org/drawingml/2006/picture">
+                <pic:pic xmlns:pic="http://schemas.openxmlformats.org/drawingml/2006/picture">
+                  <pic:nvPicPr>
+                    <pic:cNvPr id="1959471332" name="Picture 15" descr="A diagram of a project&#10;&#10;AI-generated content may be incorrect."/>
                     <pic:cNvPicPr/>
                   </pic:nvPicPr>
                   <pic:blipFill>
-                    <a:blip r:embed="rId22"/>
+                    <a:blip r:embed="rId25" cstate="print">
+                      <a:extLst>
+                        <a:ext uri="{28A0092B-C50C-407E-A947-70E740481C1C}">
+                          <a14:useLocalDpi xmlns:a14="http://schemas.microsoft.com/office/drawing/2010/main" val="0"/>
+                        </a:ext>
+                      </a:extLst>
+                    </a:blip>
                     <a:stretch>
                       <a:fillRect/>
                     </a:stretch>
@@ -7782,7 +8390,7 @@
                   <pic:spPr>
                     <a:xfrm>
                       <a:off x="0" y="0"/>
-                      <a:ext cx="6223000" cy="6210300"/>
+                      <a:ext cx="6340475" cy="5933440"/>
                     </a:xfrm>
                     <a:prstGeom prst="rect">
                       <a:avLst/>
@@ -7794,6 +8402,14 @@
           </wp:inline>
         </w:drawing>
       </w:r>
+    </w:p>
+    <w:p>
+      <w:pPr>
+        <w:pStyle w:val="Heading3"/>
+        <w:rPr>
+          <w:lang w:val="el-GR"/>
+        </w:rPr>
+      </w:pPr>
     </w:p>
     <w:p>
       <w:pPr>
@@ -7822,7 +8438,7 @@
                     <pic:cNvPicPr/>
                   </pic:nvPicPr>
                   <pic:blipFill>
-                    <a:blip r:embed="rId17"/>
+                    <a:blip r:embed="rId18"/>
                     <a:srcRect t="-4762" b="4762"/>
                     <a:stretch/>
                   </pic:blipFill>
@@ -7841,11 +8457,11 @@
           </wp:inline>
         </w:drawing>
       </w:r>
-      <w:bookmarkStart w:id="15" w:name="djTtOMmGAqAAVmRU"/>
+      <w:bookmarkStart w:id="16" w:name="djTtOMmGAqAAVmRU"/>
       <w:r>
         <w:t> </w:t>
       </w:r>
-      <w:bookmarkStart w:id="16" w:name="72cHnsmGAqAAVh3e"/>
+      <w:bookmarkStart w:id="17" w:name="72cHnsmGAqAAVh3e"/>
       <w:r>
         <w:rPr>
           <w:lang w:val="el-GR"/>
@@ -7864,8 +8480,8 @@
       <w:r>
         <w:t>Administrator</w:t>
       </w:r>
-      <w:bookmarkEnd w:id="15"/>
       <w:bookmarkEnd w:id="16"/>
+      <w:bookmarkEnd w:id="17"/>
     </w:p>
     <w:p>
       <w:pPr>
@@ -7943,7 +8559,6 @@
         <w:pStyle w:val="Heading4"/>
       </w:pPr>
       <w:r>
-        <w:lastRenderedPageBreak/>
         <w:t>3.1.3.1. Properties</w:t>
       </w:r>
     </w:p>
@@ -8024,6 +8639,7 @@
           </w:tcPr>
           <w:p>
             <w:r>
+              <w:lastRenderedPageBreak/>
               <w:t>Root</w:t>
             </w:r>
           </w:p>
@@ -8131,7 +8747,7 @@
                           <pic:cNvPicPr/>
                         </pic:nvPicPr>
                         <pic:blipFill>
-                          <a:blip r:embed="rId20"/>
+                          <a:blip r:embed="rId21"/>
                           <a:srcRect t="-38100" b="38100"/>
                           <a:stretch/>
                         </pic:blipFill>
@@ -8183,7 +8799,7 @@
                           <pic:cNvPicPr/>
                         </pic:nvPicPr>
                         <pic:blipFill>
-                          <a:blip r:embed="rId17"/>
+                          <a:blip r:embed="rId18"/>
                           <a:srcRect t="-4762" b="4762"/>
                           <a:stretch/>
                         </pic:blipFill>
@@ -8243,7 +8859,7 @@
                           <pic:cNvPicPr/>
                         </pic:nvPicPr>
                         <pic:blipFill>
-                          <a:blip r:embed="rId16"/>
+                          <a:blip r:embed="rId17"/>
                           <a:srcRect t="-19050" b="19050"/>
                           <a:stretch/>
                         </pic:blipFill>
@@ -8301,7 +8917,7 @@
                     <pic:cNvPicPr/>
                   </pic:nvPicPr>
                   <pic:blipFill>
-                    <a:blip r:embed="rId23"/>
+                    <a:blip r:embed="rId26"/>
                     <a:srcRect t="-4762" b="4762"/>
                     <a:stretch/>
                   </pic:blipFill>
@@ -8320,16 +8936,16 @@
           </wp:inline>
         </w:drawing>
       </w:r>
-      <w:bookmarkStart w:id="17" w:name="jzHNOMmGAqAAVmOG"/>
+      <w:bookmarkStart w:id="18" w:name="jzHNOMmGAqAAVmOG"/>
       <w:r>
         <w:t> </w:t>
       </w:r>
-      <w:bookmarkStart w:id="18" w:name="72cHnsmGAqAAVh3f"/>
+      <w:bookmarkStart w:id="19" w:name="72cHnsmGAqAAVh3f"/>
       <w:r>
         <w:t>3.1.4. Interoperability Application</w:t>
       </w:r>
-      <w:bookmarkEnd w:id="17"/>
       <w:bookmarkEnd w:id="18"/>
+      <w:bookmarkEnd w:id="19"/>
     </w:p>
     <w:p>
       <w:pPr>
@@ -8512,7 +9128,7 @@
                           <pic:cNvPicPr/>
                         </pic:nvPicPr>
                         <pic:blipFill>
-                          <a:blip r:embed="rId16"/>
+                          <a:blip r:embed="rId17"/>
                           <a:srcRect t="-19050" b="19050"/>
                           <a:stretch/>
                         </pic:blipFill>
@@ -8595,7 +9211,7 @@
                           <pic:cNvPicPr/>
                         </pic:nvPicPr>
                         <pic:blipFill>
-                          <a:blip r:embed="rId16"/>
+                          <a:blip r:embed="rId17"/>
                           <a:srcRect t="-19050" b="19050"/>
                           <a:stretch/>
                         </pic:blipFill>
@@ -8677,7 +9293,7 @@
                     <pic:cNvPicPr/>
                   </pic:nvPicPr>
                   <pic:blipFill>
-                    <a:blip r:embed="rId17"/>
+                    <a:blip r:embed="rId18"/>
                     <a:srcRect t="-4762" b="4762"/>
                     <a:stretch/>
                   </pic:blipFill>
@@ -8696,11 +9312,11 @@
           </wp:inline>
         </w:drawing>
       </w:r>
-      <w:bookmarkStart w:id="19" w:name="iIUuH0mGAqAAVhlp"/>
+      <w:bookmarkStart w:id="20" w:name="iIUuH0mGAqAAVhlp"/>
       <w:r>
         <w:t> </w:t>
       </w:r>
-      <w:bookmarkStart w:id="20" w:name="72cHnsmGAqAAVh3g"/>
+      <w:bookmarkStart w:id="21" w:name="72cHnsmGAqAAVh3g"/>
       <w:r>
         <w:rPr>
           <w:lang w:val="el-GR"/>
@@ -8728,8 +9344,8 @@
       <w:r>
         <w:t>Admin</w:t>
       </w:r>
-      <w:bookmarkEnd w:id="19"/>
       <w:bookmarkEnd w:id="20"/>
+      <w:bookmarkEnd w:id="21"/>
     </w:p>
     <w:p>
       <w:pPr>
@@ -8926,6 +9542,7 @@
         <w:pStyle w:val="Heading4"/>
       </w:pPr>
       <w:r>
+        <w:lastRenderedPageBreak/>
         <w:t>3.1.5.2. Relationships</w:t>
       </w:r>
     </w:p>
@@ -8993,7 +9610,6 @@
               <w:rPr>
                 <w:noProof/>
               </w:rPr>
-              <w:lastRenderedPageBreak/>
               <w:drawing>
                 <wp:inline distT="0" distB="0" distL="0" distR="0" wp14:anchorId="5BBE74B4" wp14:editId="348FFA87">
                   <wp:extent cx="171450" cy="171450"/>
@@ -9010,7 +9626,7 @@
                           <pic:cNvPicPr/>
                         </pic:nvPicPr>
                         <pic:blipFill>
-                          <a:blip r:embed="rId20"/>
+                          <a:blip r:embed="rId21"/>
                           <a:srcRect t="-38100" b="38100"/>
                           <a:stretch/>
                         </pic:blipFill>
@@ -9062,7 +9678,7 @@
                           <pic:cNvPicPr/>
                         </pic:nvPicPr>
                         <pic:blipFill>
-                          <a:blip r:embed="rId17"/>
+                          <a:blip r:embed="rId18"/>
                           <a:srcRect t="-4762" b="4762"/>
                           <a:stretch/>
                         </pic:blipFill>
@@ -9122,7 +9738,7 @@
                           <pic:cNvPicPr/>
                         </pic:nvPicPr>
                         <pic:blipFill>
-                          <a:blip r:embed="rId16"/>
+                          <a:blip r:embed="rId17"/>
                           <a:srcRect t="-19050" b="19050"/>
                           <a:stretch/>
                         </pic:blipFill>
@@ -9184,7 +9800,7 @@
                           <pic:cNvPicPr/>
                         </pic:nvPicPr>
                         <pic:blipFill>
-                          <a:blip r:embed="rId20"/>
+                          <a:blip r:embed="rId21"/>
                           <a:srcRect t="-38100" b="38100"/>
                           <a:stretch/>
                         </pic:blipFill>
@@ -9236,7 +9852,7 @@
                           <pic:cNvPicPr/>
                         </pic:nvPicPr>
                         <pic:blipFill>
-                          <a:blip r:embed="rId17"/>
+                          <a:blip r:embed="rId18"/>
                           <a:srcRect t="-4762" b="4762"/>
                           <a:stretch/>
                         </pic:blipFill>
@@ -9296,7 +9912,7 @@
                           <pic:cNvPicPr/>
                         </pic:nvPicPr>
                         <pic:blipFill>
-                          <a:blip r:embed="rId16"/>
+                          <a:blip r:embed="rId17"/>
                           <a:srcRect t="-19050" b="19050"/>
                           <a:stretch/>
                         </pic:blipFill>
@@ -9331,7 +9947,7 @@
       </w:tr>
     </w:tbl>
     <w:p>
-      <w:bookmarkStart w:id="21" w:name="ObcaYsmGAqAAVknE"/>
+      <w:bookmarkStart w:id="22" w:name="ObcaYsmGAqAAVknE"/>
       <w:r>
         <w:rPr>
           <w:rStyle w:val="Heading2Char"/>
@@ -9359,7 +9975,7 @@
         </w:rPr>
         <w:t>ιδόσεων</w:t>
       </w:r>
-      <w:bookmarkEnd w:id="21"/>
+      <w:bookmarkEnd w:id="22"/>
       <w:proofErr w:type="spellEnd"/>
     </w:p>
     <w:p>
@@ -9619,14 +10235,14 @@
           <w:lang w:val="el-GR"/>
         </w:rPr>
       </w:pPr>
-      <w:bookmarkStart w:id="22" w:name="_UjmYsmGAqAAVm_8"/>
+      <w:bookmarkStart w:id="23" w:name="_UjmYsmGAqAAVm_8"/>
       <w:r>
         <w:rPr>
           <w:lang w:val="el-GR"/>
         </w:rPr>
         <w:t>3.3. Απαιτήσεις οργάνωσης δεδομένων</w:t>
       </w:r>
-      <w:bookmarkEnd w:id="22"/>
+      <w:bookmarkEnd w:id="23"/>
     </w:p>
     <w:p>
       <w:pPr>
@@ -9635,14 +10251,14 @@
           <w:lang w:val="el-GR"/>
         </w:rPr>
       </w:pPr>
-      <w:bookmarkStart w:id="23" w:name="_UjmYsmGAqAAVm_9"/>
+      <w:bookmarkStart w:id="24" w:name="_UjmYsmGAqAAVm_9"/>
       <w:r>
         <w:rPr>
           <w:lang w:val="el-GR"/>
         </w:rPr>
         <w:t>3.3.1. Απαιτήσεις και περιορισμοί πρόσβασης σε δεδομένα</w:t>
       </w:r>
-      <w:bookmarkEnd w:id="23"/>
+      <w:bookmarkEnd w:id="24"/>
     </w:p>
     <w:p>
       <w:pPr>
@@ -9718,7 +10334,7 @@
                     <pic:cNvPicPr/>
                   </pic:nvPicPr>
                   <pic:blipFill>
-                    <a:blip r:embed="rId24"/>
+                    <a:blip r:embed="rId27"/>
                     <a:stretch>
                       <a:fillRect/>
                     </a:stretch>
@@ -9743,11 +10359,11 @@
       <w:pPr>
         <w:pStyle w:val="Heading4"/>
       </w:pPr>
-      <w:bookmarkStart w:id="24" w:name="5vD8gsmGAqAAVg_n"/>
+      <w:bookmarkStart w:id="25" w:name="5vD8gsmGAqAAVg_n"/>
       <w:r>
         <w:t>3.3.1.2. ER Diagram of Database</w:t>
       </w:r>
-      <w:bookmarkEnd w:id="24"/>
+      <w:bookmarkEnd w:id="25"/>
       <w:r>
         <w:t> Data Specification</w:t>
       </w:r>
@@ -9776,7 +10392,7 @@
                     <pic:cNvPicPr/>
                   </pic:nvPicPr>
                   <pic:blipFill>
-                    <a:blip r:embed="rId25"/>
+                    <a:blip r:embed="rId28"/>
                     <a:srcRect t="-4762" b="4762"/>
                     <a:stretch/>
                   </pic:blipFill>
@@ -10053,17 +10669,12 @@
           </w:tcPr>
           <w:p>
             <w:proofErr w:type="spellStart"/>
-            <w:proofErr w:type="gramStart"/>
             <w:r>
               <w:t>bigint</w:t>
             </w:r>
             <w:proofErr w:type="spellEnd"/>
             <w:r>
-              <w:t>(</w:t>
-            </w:r>
-            <w:proofErr w:type="gramEnd"/>
-            <w:r>
-              <w:t>19)</w:t>
+              <w:t>(19)</w:t>
             </w:r>
           </w:p>
         </w:tc>
@@ -10129,13 +10740,8 @@
             <w:tcW w:w="1960" w:type="dxa"/>
           </w:tcPr>
           <w:p>
-            <w:proofErr w:type="gramStart"/>
-            <w:r>
-              <w:t>integer(</w:t>
-            </w:r>
-            <w:proofErr w:type="gramEnd"/>
-            <w:r>
-              <w:t>10)</w:t>
+            <w:r>
+              <w:t>integer(10)</w:t>
             </w:r>
           </w:p>
         </w:tc>
@@ -10204,13 +10810,8 @@
             <w:tcW w:w="1960" w:type="dxa"/>
           </w:tcPr>
           <w:p>
-            <w:proofErr w:type="gramStart"/>
-            <w:r>
-              <w:t>integer(</w:t>
-            </w:r>
-            <w:proofErr w:type="gramEnd"/>
-            <w:r>
-              <w:t>10)</w:t>
+            <w:r>
+              <w:t>integer(10)</w:t>
             </w:r>
           </w:p>
         </w:tc>
@@ -10352,7 +10953,7 @@
                     <pic:cNvPicPr/>
                   </pic:nvPicPr>
                   <pic:blipFill>
-                    <a:blip r:embed="rId25"/>
+                    <a:blip r:embed="rId28"/>
                     <a:srcRect t="-4762" b="4762"/>
                     <a:stretch/>
                   </pic:blipFill>
@@ -10484,13 +11085,8 @@
             <w:tcW w:w="1960" w:type="dxa"/>
           </w:tcPr>
           <w:p>
-            <w:proofErr w:type="gramStart"/>
-            <w:r>
-              <w:t>real(</w:t>
-            </w:r>
-            <w:proofErr w:type="gramEnd"/>
-            <w:r>
-              <w:t>10)</w:t>
+            <w:r>
+              <w:t>real(10)</w:t>
             </w:r>
           </w:p>
         </w:tc>
@@ -10558,13 +11154,8 @@
             <w:tcW w:w="1960" w:type="dxa"/>
           </w:tcPr>
           <w:p>
-            <w:proofErr w:type="gramStart"/>
-            <w:r>
-              <w:t>integer(</w:t>
-            </w:r>
-            <w:proofErr w:type="gramEnd"/>
-            <w:r>
-              <w:t>10)</w:t>
+            <w:r>
+              <w:t>integer(10)</w:t>
             </w:r>
           </w:p>
         </w:tc>
@@ -10633,13 +11224,8 @@
             <w:tcW w:w="1960" w:type="dxa"/>
           </w:tcPr>
           <w:p>
-            <w:proofErr w:type="gramStart"/>
-            <w:r>
-              <w:t>integer(</w:t>
-            </w:r>
-            <w:proofErr w:type="gramEnd"/>
-            <w:r>
-              <w:t>10)</w:t>
+            <w:r>
+              <w:t>integer(10)</w:t>
             </w:r>
           </w:p>
         </w:tc>
@@ -10776,13 +11362,8 @@
             <w:tcW w:w="1960" w:type="dxa"/>
           </w:tcPr>
           <w:p>
-            <w:proofErr w:type="gramStart"/>
-            <w:r>
-              <w:t>integer(</w:t>
-            </w:r>
-            <w:proofErr w:type="gramEnd"/>
-            <w:r>
-              <w:t>10)</w:t>
+            <w:r>
+              <w:t>integer(10)</w:t>
             </w:r>
           </w:p>
         </w:tc>
@@ -10857,7 +11438,7 @@
                     <pic:cNvPicPr/>
                   </pic:nvPicPr>
                   <pic:blipFill>
-                    <a:blip r:embed="rId25"/>
+                    <a:blip r:embed="rId28"/>
                     <a:srcRect t="-4762" b="4762"/>
                     <a:stretch/>
                   </pic:blipFill>
@@ -10989,13 +11570,8 @@
             <w:tcW w:w="1960" w:type="dxa"/>
           </w:tcPr>
           <w:p>
-            <w:proofErr w:type="gramStart"/>
-            <w:r>
-              <w:t>integer(</w:t>
-            </w:r>
-            <w:proofErr w:type="gramEnd"/>
-            <w:r>
-              <w:t>10)</w:t>
+            <w:r>
+              <w:t>integer(10)</w:t>
             </w:r>
           </w:p>
         </w:tc>
@@ -11131,13 +11707,8 @@
             <w:tcW w:w="1960" w:type="dxa"/>
           </w:tcPr>
           <w:p>
-            <w:proofErr w:type="gramStart"/>
-            <w:r>
-              <w:t>integer(</w:t>
-            </w:r>
-            <w:proofErr w:type="gramEnd"/>
-            <w:r>
-              <w:t>10)</w:t>
+            <w:r>
+              <w:t>integer(10)</w:t>
             </w:r>
           </w:p>
         </w:tc>
@@ -11203,13 +11774,8 @@
             <w:tcW w:w="1960" w:type="dxa"/>
           </w:tcPr>
           <w:p>
-            <w:proofErr w:type="gramStart"/>
-            <w:r>
-              <w:t>integer(</w:t>
-            </w:r>
-            <w:proofErr w:type="gramEnd"/>
-            <w:r>
-              <w:t>10)</w:t>
+            <w:r>
+              <w:t>integer(10)</w:t>
             </w:r>
           </w:p>
         </w:tc>
@@ -11278,13 +11844,8 @@
             <w:tcW w:w="1960" w:type="dxa"/>
           </w:tcPr>
           <w:p>
-            <w:proofErr w:type="gramStart"/>
-            <w:r>
-              <w:t>integer(</w:t>
-            </w:r>
-            <w:proofErr w:type="gramEnd"/>
-            <w:r>
-              <w:t>10)</w:t>
+            <w:r>
+              <w:t>integer(10)</w:t>
             </w:r>
           </w:p>
         </w:tc>
@@ -11359,7 +11920,7 @@
                     <pic:cNvPicPr/>
                   </pic:nvPicPr>
                   <pic:blipFill>
-                    <a:blip r:embed="rId25"/>
+                    <a:blip r:embed="rId28"/>
                     <a:srcRect t="-4762" b="4762"/>
                     <a:stretch/>
                   </pic:blipFill>
@@ -11491,13 +12052,8 @@
             <w:tcW w:w="1960" w:type="dxa"/>
           </w:tcPr>
           <w:p>
-            <w:proofErr w:type="gramStart"/>
-            <w:r>
-              <w:t>integer(</w:t>
-            </w:r>
-            <w:proofErr w:type="gramEnd"/>
-            <w:r>
-              <w:t>10)</w:t>
+            <w:r>
+              <w:t>integer(10)</w:t>
             </w:r>
           </w:p>
         </w:tc>
@@ -11565,13 +12121,8 @@
             <w:tcW w:w="1960" w:type="dxa"/>
           </w:tcPr>
           <w:p>
-            <w:proofErr w:type="gramStart"/>
-            <w:r>
-              <w:t>integer(</w:t>
-            </w:r>
-            <w:proofErr w:type="gramEnd"/>
-            <w:r>
-              <w:t>10)</w:t>
+            <w:r>
+              <w:t>integer(10)</w:t>
             </w:r>
           </w:p>
         </w:tc>
@@ -11642,13 +12193,8 @@
             <w:tcW w:w="1960" w:type="dxa"/>
           </w:tcPr>
           <w:p>
-            <w:proofErr w:type="gramStart"/>
-            <w:r>
-              <w:t>varchar(</w:t>
-            </w:r>
-            <w:proofErr w:type="gramEnd"/>
-            <w:r>
-              <w:t>255)</w:t>
+            <w:r>
+              <w:t>varchar(255)</w:t>
             </w:r>
           </w:p>
         </w:tc>
@@ -11722,13 +12268,8 @@
             <w:tcW w:w="1960" w:type="dxa"/>
           </w:tcPr>
           <w:p>
-            <w:proofErr w:type="gramStart"/>
-            <w:r>
-              <w:t>integer(</w:t>
-            </w:r>
-            <w:proofErr w:type="gramEnd"/>
-            <w:r>
-              <w:t>10)</w:t>
+            <w:r>
+              <w:t>integer(10)</w:t>
             </w:r>
           </w:p>
         </w:tc>
@@ -11803,7 +12344,7 @@
                     <pic:cNvPicPr/>
                   </pic:nvPicPr>
                   <pic:blipFill>
-                    <a:blip r:embed="rId25"/>
+                    <a:blip r:embed="rId28"/>
                     <a:srcRect t="-4762" b="4762"/>
                     <a:stretch/>
                   </pic:blipFill>
@@ -11935,13 +12476,8 @@
             <w:tcW w:w="1960" w:type="dxa"/>
           </w:tcPr>
           <w:p>
-            <w:proofErr w:type="gramStart"/>
-            <w:r>
-              <w:t>varchar(</w:t>
-            </w:r>
-            <w:proofErr w:type="gramEnd"/>
-            <w:r>
-              <w:t>255)</w:t>
+            <w:r>
+              <w:t>varchar(255)</w:t>
             </w:r>
           </w:p>
         </w:tc>
@@ -12007,13 +12543,8 @@
             <w:tcW w:w="1960" w:type="dxa"/>
           </w:tcPr>
           <w:p>
-            <w:proofErr w:type="gramStart"/>
-            <w:r>
-              <w:t>varchar(</w:t>
-            </w:r>
-            <w:proofErr w:type="gramEnd"/>
-            <w:r>
-              <w:t>255)</w:t>
+            <w:r>
+              <w:t>varchar(255)</w:t>
             </w:r>
           </w:p>
         </w:tc>
@@ -12082,13 +12613,8 @@
             <w:tcW w:w="1960" w:type="dxa"/>
           </w:tcPr>
           <w:p>
-            <w:proofErr w:type="gramStart"/>
-            <w:r>
-              <w:t>integer(</w:t>
-            </w:r>
-            <w:proofErr w:type="gramEnd"/>
-            <w:r>
-              <w:t>10)</w:t>
+            <w:r>
+              <w:t>integer(10)</w:t>
             </w:r>
           </w:p>
         </w:tc>
@@ -12154,13 +12680,8 @@
             <w:tcW w:w="1960" w:type="dxa"/>
           </w:tcPr>
           <w:p>
-            <w:proofErr w:type="gramStart"/>
-            <w:r>
-              <w:t>varchar(</w:t>
-            </w:r>
-            <w:proofErr w:type="gramEnd"/>
-            <w:r>
-              <w:t>255)</w:t>
+            <w:r>
+              <w:t>varchar(255)</w:t>
             </w:r>
           </w:p>
         </w:tc>
@@ -12230,6 +12751,7 @@
         <w:rPr>
           <w:noProof/>
         </w:rPr>
+        <w:lastRenderedPageBreak/>
         <w:drawing>
           <wp:inline distT="0" distB="0" distL="0" distR="0" wp14:anchorId="14D89D1D" wp14:editId="5510153C">
             <wp:extent cx="171450" cy="171450"/>
@@ -12246,7 +12768,7 @@
                     <pic:cNvPicPr/>
                   </pic:nvPicPr>
                   <pic:blipFill>
-                    <a:blip r:embed="rId25"/>
+                    <a:blip r:embed="rId28"/>
                     <a:srcRect t="-4762" b="4762"/>
                     <a:stretch/>
                   </pic:blipFill>
@@ -12369,7 +12891,6 @@
           </w:tcPr>
           <w:p>
             <w:r>
-              <w:lastRenderedPageBreak/>
               <w:t>Latitude</w:t>
             </w:r>
           </w:p>
@@ -12379,13 +12900,8 @@
             <w:tcW w:w="1960" w:type="dxa"/>
           </w:tcPr>
           <w:p>
-            <w:proofErr w:type="gramStart"/>
-            <w:r>
-              <w:t>integer(</w:t>
-            </w:r>
-            <w:proofErr w:type="gramEnd"/>
-            <w:r>
-              <w:t>10)</w:t>
+            <w:r>
+              <w:t>integer(10)</w:t>
             </w:r>
           </w:p>
         </w:tc>
@@ -12451,13 +12967,8 @@
             <w:tcW w:w="1960" w:type="dxa"/>
           </w:tcPr>
           <w:p>
-            <w:proofErr w:type="gramStart"/>
-            <w:r>
-              <w:t>varchar(</w:t>
-            </w:r>
-            <w:proofErr w:type="gramEnd"/>
-            <w:r>
-              <w:t>255)</w:t>
+            <w:r>
+              <w:t>varchar(255)</w:t>
             </w:r>
           </w:p>
         </w:tc>
@@ -12528,13 +13039,8 @@
             <w:tcW w:w="1960" w:type="dxa"/>
           </w:tcPr>
           <w:p>
-            <w:proofErr w:type="gramStart"/>
-            <w:r>
-              <w:t>integer(</w:t>
-            </w:r>
-            <w:proofErr w:type="gramEnd"/>
-            <w:r>
-              <w:t>10)</w:t>
+            <w:r>
+              <w:t>integer(10)</w:t>
             </w:r>
           </w:p>
         </w:tc>
@@ -12600,13 +13106,8 @@
             <w:tcW w:w="1960" w:type="dxa"/>
           </w:tcPr>
           <w:p>
-            <w:proofErr w:type="gramStart"/>
-            <w:r>
-              <w:t>varchar(</w:t>
-            </w:r>
-            <w:proofErr w:type="gramEnd"/>
-            <w:r>
-              <w:t>255)</w:t>
+            <w:r>
+              <w:t>varchar(255)</w:t>
             </w:r>
           </w:p>
         </w:tc>
@@ -12675,13 +13176,8 @@
             <w:tcW w:w="1960" w:type="dxa"/>
           </w:tcPr>
           <w:p>
-            <w:proofErr w:type="gramStart"/>
-            <w:r>
-              <w:t>integer(</w:t>
-            </w:r>
-            <w:proofErr w:type="gramEnd"/>
-            <w:r>
-              <w:t>10)</w:t>
+            <w:r>
+              <w:t>integer(10)</w:t>
             </w:r>
           </w:p>
         </w:tc>
@@ -12747,13 +13243,8 @@
             <w:tcW w:w="1960" w:type="dxa"/>
           </w:tcPr>
           <w:p>
-            <w:proofErr w:type="gramStart"/>
-            <w:r>
-              <w:t>integer(</w:t>
-            </w:r>
-            <w:proofErr w:type="gramEnd"/>
-            <w:r>
-              <w:t>10)</w:t>
+            <w:r>
+              <w:t>integer(10)</w:t>
             </w:r>
           </w:p>
         </w:tc>
@@ -12822,13 +13313,8 @@
             <w:tcW w:w="1960" w:type="dxa"/>
           </w:tcPr>
           <w:p>
-            <w:proofErr w:type="gramStart"/>
-            <w:r>
-              <w:t>integer(</w:t>
-            </w:r>
-            <w:proofErr w:type="gramEnd"/>
-            <w:r>
-              <w:t>10)</w:t>
+            <w:r>
+              <w:t>integer(10)</w:t>
             </w:r>
           </w:p>
         </w:tc>
@@ -12894,13 +13380,8 @@
             <w:tcW w:w="1960" w:type="dxa"/>
           </w:tcPr>
           <w:p>
-            <w:proofErr w:type="gramStart"/>
-            <w:r>
-              <w:t>integer(</w:t>
-            </w:r>
-            <w:proofErr w:type="gramEnd"/>
-            <w:r>
-              <w:t>10)</w:t>
+            <w:r>
+              <w:t>integer(10)</w:t>
             </w:r>
           </w:p>
         </w:tc>
@@ -12969,13 +13450,8 @@
             <w:tcW w:w="1960" w:type="dxa"/>
           </w:tcPr>
           <w:p>
-            <w:proofErr w:type="gramStart"/>
-            <w:r>
-              <w:t>varchar(</w:t>
-            </w:r>
-            <w:proofErr w:type="gramEnd"/>
-            <w:r>
-              <w:t>255)</w:t>
+            <w:r>
+              <w:t>varchar(255)</w:t>
             </w:r>
           </w:p>
         </w:tc>
@@ -13049,13 +13525,8 @@
             <w:tcW w:w="1960" w:type="dxa"/>
           </w:tcPr>
           <w:p>
-            <w:proofErr w:type="gramStart"/>
-            <w:r>
-              <w:t>integer(</w:t>
-            </w:r>
-            <w:proofErr w:type="gramEnd"/>
-            <w:r>
-              <w:t>10)</w:t>
+            <w:r>
+              <w:t>integer(10)</w:t>
             </w:r>
           </w:p>
         </w:tc>
@@ -13124,13 +13595,8 @@
             <w:tcW w:w="1960" w:type="dxa"/>
           </w:tcPr>
           <w:p>
-            <w:proofErr w:type="gramStart"/>
-            <w:r>
-              <w:t>integer(</w:t>
-            </w:r>
-            <w:proofErr w:type="gramEnd"/>
-            <w:r>
-              <w:t>10)</w:t>
+            <w:r>
+              <w:t>integer(10)</w:t>
             </w:r>
           </w:p>
         </w:tc>
@@ -13196,13 +13662,8 @@
             <w:tcW w:w="1960" w:type="dxa"/>
           </w:tcPr>
           <w:p>
-            <w:proofErr w:type="gramStart"/>
-            <w:r>
-              <w:t>char(</w:t>
-            </w:r>
-            <w:proofErr w:type="gramEnd"/>
-            <w:r>
-              <w:t>2)</w:t>
+            <w:r>
+              <w:t>char(2)</w:t>
             </w:r>
           </w:p>
         </w:tc>
@@ -13290,14 +13751,14 @@
           <w:lang w:val="el-GR"/>
         </w:rPr>
       </w:pPr>
-      <w:bookmarkStart w:id="25" w:name="_UjmYsmGAqAAVm_."/>
+      <w:bookmarkStart w:id="26" w:name="_UjmYsmGAqAAVm_."/>
       <w:r>
         <w:rPr>
           <w:lang w:val="el-GR"/>
         </w:rPr>
         <w:t>3.4. Λοιπές Απαιτήσεις</w:t>
       </w:r>
-      <w:bookmarkEnd w:id="25"/>
+      <w:bookmarkEnd w:id="26"/>
     </w:p>
     <w:p>
       <w:pPr>
@@ -13306,14 +13767,14 @@
           <w:lang w:val="el-GR"/>
         </w:rPr>
       </w:pPr>
-      <w:bookmarkStart w:id="26" w:name="_UjmYsmGAqAAVm__"/>
+      <w:bookmarkStart w:id="27" w:name="_UjmYsmGAqAAVm__"/>
       <w:r>
         <w:rPr>
           <w:lang w:val="el-GR"/>
         </w:rPr>
         <w:t>3.4.1. Απαιτήσεις διαθεσιμότητας λογισμικού</w:t>
       </w:r>
-      <w:bookmarkEnd w:id="26"/>
+      <w:bookmarkEnd w:id="27"/>
     </w:p>
     <w:p>
       <w:pPr>
@@ -13335,14 +13796,14 @@
           <w:lang w:val="el-GR"/>
         </w:rPr>
       </w:pPr>
-      <w:bookmarkStart w:id="27" w:name="_UjmYsmGAqAAVnAA"/>
+      <w:bookmarkStart w:id="28" w:name="_UjmYsmGAqAAVnAA"/>
       <w:r>
         <w:rPr>
           <w:lang w:val="el-GR"/>
         </w:rPr>
         <w:t>3.4.2. Απαιτήσεις ασφάλειας</w:t>
       </w:r>
-      <w:bookmarkEnd w:id="27"/>
+      <w:bookmarkEnd w:id="28"/>
     </w:p>
     <w:p>
       <w:pPr>
@@ -13515,18 +13976,334 @@
         <w:rPr>
           <w:lang w:val="el-GR"/>
         </w:rPr>
-        <w:t xml:space="preserve">Πρέπει οπωσδήποτε να διασφαλιστεί πως η πρόσβαση στα δεδομένα των χρεών αλλά και στα ειδικά στατιστικά δεδομένα θα δίνεται μόνο σε εκείνους τους οποίους αφορούν.Πιο αναλυτικά,ένας λειτουργός διοδίων θα πρέπει να έχει πρόσβαση μόνο στα χρέη από και προς εκείνον.Επίσης,όσον </w:t>
+        <w:t xml:space="preserve">Πρέπει οπωσδήποτε να διασφαλιστεί πως η πρόσβαση στα δεδομένα των χρεών αλλά και στα ειδικά στατιστικά </w:t>
+      </w:r>
+      <w:r>
+        <w:t>s</w:t>
+      </w:r>
+      <w:r>
+        <w:rPr>
+          <w:lang w:val="el-GR"/>
+        </w:rPr>
+        <w:t xml:space="preserve">δεδομένα θα δίνεται μόνο σε εκείνους τους οποίους αφορούν.Πιο αναλυτικά,ένας </w:t>
       </w:r>
       <w:r>
         <w:rPr>
           <w:lang w:val="el-GR"/>
         </w:rPr>
         <w:lastRenderedPageBreak/>
-        <w:t>αφορά τα στατιστικά ο λειτουργός θα πρέπει να έχει πρόσβαση αποκλειστικά στα δεδομένα που αφορούν είτε τους πομπούς που ο ίδιος έχει διαθέσει στους πελάτες του είτε τους σταθμούς τους οποίους ο ίδιος λειτουργεί.Δεν θα πρέπει να έχει πρόσβαση στα δεδομένα διελεύσεων από σταθμούς που δεν του ανήκουν με πομπούς που δεν έχει παράσχει ο ίδιος</w:t>
-      </w:r>
-    </w:p>
+        <w:t>λειτουργός διοδίων θα πρέπει να έχει πρόσβαση μόνο στα χρέη από και προς εκείνον.Επίσης,όσον αφορά τα στατιστικά ο λειτουργός θα πρέπει να έχει πρόσβαση αποκλειστικά στα δεδομένα που αφορούν είτε τους πομπούς που ο ίδιος έχει διαθέσει στους πελάτες του είτε τους σταθμούς τους οποίους ο ίδιος λειτουργεί.Δεν θα πρέπει να έχει πρόσβαση στα δεδομένα διελεύσεων από σταθμούς που δεν του ανήκουν με πομπούς που δεν έχει παράσχει ο ίδιος</w:t>
+      </w:r>
+    </w:p>
+    <w:p>
+      <w:pPr>
+        <w:rPr>
+          <w:lang w:val="el-GR"/>
+        </w:rPr>
+      </w:pPr>
+    </w:p>
+    <w:p>
+      <w:pPr>
+        <w:pStyle w:val="Heading1"/>
+        <w:rPr>
+          <w:lang w:val="el-GR"/>
+        </w:rPr>
+      </w:pPr>
+      <w:r>
+        <w:rPr>
+          <w:lang w:val="el-GR"/>
+        </w:rPr>
+        <w:t xml:space="preserve">4. </w:t>
+      </w:r>
+      <w:r>
+        <w:rPr>
+          <w:lang w:val="el-GR"/>
+        </w:rPr>
+        <w:t>Διαγράμματα</w:t>
+      </w:r>
+    </w:p>
+    <w:p>
+      <w:pPr>
+        <w:rPr>
+          <w:lang w:val="el-GR"/>
+        </w:rPr>
+      </w:pPr>
+    </w:p>
+    <w:p>
+      <w:pPr>
+        <w:pStyle w:val="Heading2"/>
+      </w:pPr>
+      <w:r>
+        <w:rPr>
+          <w:lang w:val="el-GR"/>
+        </w:rPr>
+        <w:t>4</w:t>
+      </w:r>
+      <w:r>
+        <w:rPr>
+          <w:lang w:val="el-GR"/>
+        </w:rPr>
+        <w:t xml:space="preserve">.1. </w:t>
+      </w:r>
+      <w:r>
+        <w:rPr>
+          <w:lang w:val="el-GR"/>
+        </w:rPr>
+        <w:t xml:space="preserve">Διάγραμμα </w:t>
+      </w:r>
+      <w:r>
+        <w:t>Component</w:t>
+      </w:r>
+    </w:p>
+    <w:p>
+      <w:r>
+        <w:rPr>
+          <w:noProof/>
+        </w:rPr>
+        <w:drawing>
+          <wp:inline distT="0" distB="0" distL="0" distR="0" wp14:anchorId="2CCCD88D" wp14:editId="2E365DEE">
+            <wp:extent cx="6340475" cy="3725545"/>
+            <wp:effectExtent l="0" t="0" r="0" b="0"/>
+            <wp:docPr id="2062193029" name="Picture 16" descr="A diagram of a computer program&#10;&#10;AI-generated content may be incorrect."/>
+            <wp:cNvGraphicFramePr>
+              <a:graphicFrameLocks xmlns:a="http://schemas.openxmlformats.org/drawingml/2006/main" noChangeAspect="1"/>
+            </wp:cNvGraphicFramePr>
+            <a:graphic xmlns:a="http://schemas.openxmlformats.org/drawingml/2006/main">
+              <a:graphicData uri="http://schemas.openxmlformats.org/drawingml/2006/picture">
+                <pic:pic xmlns:pic="http://schemas.openxmlformats.org/drawingml/2006/picture">
+                  <pic:nvPicPr>
+                    <pic:cNvPr id="2062193029" name="Picture 16" descr="A diagram of a computer program&#10;&#10;AI-generated content may be incorrect."/>
+                    <pic:cNvPicPr/>
+                  </pic:nvPicPr>
+                  <pic:blipFill>
+                    <a:blip r:embed="rId29">
+                      <a:extLst>
+                        <a:ext uri="{28A0092B-C50C-407E-A947-70E740481C1C}">
+                          <a14:useLocalDpi xmlns:a14="http://schemas.microsoft.com/office/drawing/2010/main" val="0"/>
+                        </a:ext>
+                      </a:extLst>
+                    </a:blip>
+                    <a:stretch>
+                      <a:fillRect/>
+                    </a:stretch>
+                  </pic:blipFill>
+                  <pic:spPr>
+                    <a:xfrm>
+                      <a:off x="0" y="0"/>
+                      <a:ext cx="6340475" cy="3725545"/>
+                    </a:xfrm>
+                    <a:prstGeom prst="rect">
+                      <a:avLst/>
+                    </a:prstGeom>
+                  </pic:spPr>
+                </pic:pic>
+              </a:graphicData>
+            </a:graphic>
+          </wp:inline>
+        </w:drawing>
+      </w:r>
+    </w:p>
+    <w:p>
+      <w:pPr>
+        <w:pStyle w:val="Heading2"/>
+      </w:pPr>
+      <w:r>
+        <w:rPr>
+          <w:lang w:val="el-GR"/>
+        </w:rPr>
+        <w:lastRenderedPageBreak/>
+        <w:t>4</w:t>
+      </w:r>
+      <w:r>
+        <w:rPr>
+          <w:lang w:val="el-GR"/>
+        </w:rPr>
+        <w:t>.</w:t>
+      </w:r>
+      <w:r>
+        <w:rPr>
+          <w:lang w:val="el-GR"/>
+        </w:rPr>
+        <w:t>2</w:t>
+      </w:r>
+      <w:r>
+        <w:rPr>
+          <w:lang w:val="el-GR"/>
+        </w:rPr>
+        <w:t xml:space="preserve">. </w:t>
+      </w:r>
+      <w:r>
+        <w:rPr>
+          <w:lang w:val="el-GR"/>
+        </w:rPr>
+        <w:t xml:space="preserve">Διάγραμμα </w:t>
+      </w:r>
+      <w:r>
+        <w:t>Deployment</w:t>
+      </w:r>
+      <w:r>
+        <w:rPr>
+          <w:lang w:val="el-GR"/>
+        </w:rPr>
+        <w:t xml:space="preserve"> </w:t>
+      </w:r>
+    </w:p>
+    <w:p>
+      <w:r>
+        <w:rPr>
+          <w:noProof/>
+        </w:rPr>
+        <w:drawing>
+          <wp:inline distT="0" distB="0" distL="0" distR="0" wp14:anchorId="7CC416B5" wp14:editId="2585428D">
+            <wp:extent cx="6340475" cy="3352800"/>
+            <wp:effectExtent l="0" t="0" r="0" b="0"/>
+            <wp:docPr id="1865833862" name="Picture 17" descr="A diagram of a software application&#10;&#10;AI-generated content may be incorrect."/>
+            <wp:cNvGraphicFramePr>
+              <a:graphicFrameLocks xmlns:a="http://schemas.openxmlformats.org/drawingml/2006/main" noChangeAspect="1"/>
+            </wp:cNvGraphicFramePr>
+            <a:graphic xmlns:a="http://schemas.openxmlformats.org/drawingml/2006/main">
+              <a:graphicData uri="http://schemas.openxmlformats.org/drawingml/2006/picture">
+                <pic:pic xmlns:pic="http://schemas.openxmlformats.org/drawingml/2006/picture">
+                  <pic:nvPicPr>
+                    <pic:cNvPr id="1865833862" name="Picture 17" descr="A diagram of a software application&#10;&#10;AI-generated content may be incorrect."/>
+                    <pic:cNvPicPr/>
+                  </pic:nvPicPr>
+                  <pic:blipFill>
+                    <a:blip r:embed="rId30">
+                      <a:extLst>
+                        <a:ext uri="{28A0092B-C50C-407E-A947-70E740481C1C}">
+                          <a14:useLocalDpi xmlns:a14="http://schemas.microsoft.com/office/drawing/2010/main" val="0"/>
+                        </a:ext>
+                      </a:extLst>
+                    </a:blip>
+                    <a:stretch>
+                      <a:fillRect/>
+                    </a:stretch>
+                  </pic:blipFill>
+                  <pic:spPr>
+                    <a:xfrm>
+                      <a:off x="0" y="0"/>
+                      <a:ext cx="6340475" cy="3352800"/>
+                    </a:xfrm>
+                    <a:prstGeom prst="rect">
+                      <a:avLst/>
+                    </a:prstGeom>
+                  </pic:spPr>
+                </pic:pic>
+              </a:graphicData>
+            </a:graphic>
+          </wp:inline>
+        </w:drawing>
+      </w:r>
+    </w:p>
+    <w:p>
+      <w:pPr>
+        <w:pStyle w:val="Heading2"/>
+        <w:rPr>
+          <w:lang w:val="el-GR"/>
+        </w:rPr>
+      </w:pPr>
+      <w:r>
+        <w:rPr>
+          <w:lang w:val="el-GR"/>
+        </w:rPr>
+        <w:t>4</w:t>
+      </w:r>
+      <w:r>
+        <w:rPr>
+          <w:lang w:val="el-GR"/>
+        </w:rPr>
+        <w:t>.</w:t>
+      </w:r>
+      <w:r>
+        <w:rPr>
+          <w:lang w:val="el-GR"/>
+        </w:rPr>
+        <w:t>3</w:t>
+      </w:r>
+      <w:r>
+        <w:rPr>
+          <w:lang w:val="el-GR"/>
+        </w:rPr>
+        <w:t xml:space="preserve">. </w:t>
+      </w:r>
+      <w:r>
+        <w:rPr>
+          <w:lang w:val="el-GR"/>
+        </w:rPr>
+        <w:t xml:space="preserve">Διάγραμμα </w:t>
+      </w:r>
+      <w:r>
+        <w:t>API</w:t>
+      </w:r>
+      <w:r>
+        <w:rPr>
+          <w:lang w:val="el-GR"/>
+        </w:rPr>
+        <w:t xml:space="preserve"> </w:t>
+      </w:r>
+      <w:r>
+        <w:t>Class</w:t>
+      </w:r>
+    </w:p>
+    <w:p>
+      <w:pPr>
+        <w:rPr>
+          <w:lang w:val="el-GR"/>
+        </w:rPr>
+      </w:pPr>
+    </w:p>
+    <w:p>
+      <w:r>
+        <w:rPr>
+          <w:noProof/>
+        </w:rPr>
+        <w:drawing>
+          <wp:inline distT="0" distB="0" distL="0" distR="0" wp14:anchorId="5E1A0236" wp14:editId="1F553680">
+            <wp:extent cx="6340475" cy="4124325"/>
+            <wp:effectExtent l="0" t="0" r="0" b="0"/>
+            <wp:docPr id="1532538246" name="Picture 18" descr="A diagram of a computer flowchart&#10;&#10;AI-generated content may be incorrect."/>
+            <wp:cNvGraphicFramePr>
+              <a:graphicFrameLocks xmlns:a="http://schemas.openxmlformats.org/drawingml/2006/main" noChangeAspect="1"/>
+            </wp:cNvGraphicFramePr>
+            <a:graphic xmlns:a="http://schemas.openxmlformats.org/drawingml/2006/main">
+              <a:graphicData uri="http://schemas.openxmlformats.org/drawingml/2006/picture">
+                <pic:pic xmlns:pic="http://schemas.openxmlformats.org/drawingml/2006/picture">
+                  <pic:nvPicPr>
+                    <pic:cNvPr id="1532538246" name="Picture 18" descr="A diagram of a computer flowchart&#10;&#10;AI-generated content may be incorrect."/>
+                    <pic:cNvPicPr/>
+                  </pic:nvPicPr>
+                  <pic:blipFill>
+                    <a:blip r:embed="rId31" cstate="print">
+                      <a:extLst>
+                        <a:ext uri="{28A0092B-C50C-407E-A947-70E740481C1C}">
+                          <a14:useLocalDpi xmlns:a14="http://schemas.microsoft.com/office/drawing/2010/main" val="0"/>
+                        </a:ext>
+                      </a:extLst>
+                    </a:blip>
+                    <a:stretch>
+                      <a:fillRect/>
+                    </a:stretch>
+                  </pic:blipFill>
+                  <pic:spPr>
+                    <a:xfrm>
+                      <a:off x="0" y="0"/>
+                      <a:ext cx="6340475" cy="4124325"/>
+                    </a:xfrm>
+                    <a:prstGeom prst="rect">
+                      <a:avLst/>
+                    </a:prstGeom>
+                  </pic:spPr>
+                </pic:pic>
+              </a:graphicData>
+            </a:graphic>
+          </wp:inline>
+        </w:drawing>
+      </w:r>
+    </w:p>
+    <w:p/>
     <w:sectPr>
-      <w:footerReference w:type="default" r:id="rId26"/>
+      <w:footerReference w:type="default" r:id="rId32"/>
       <w:pgSz w:w="11905" w:h="16837"/>
       <w:pgMar w:top="960" w:right="960" w:bottom="960" w:left="960" w:header="720" w:footer="720" w:gutter="0"/>
       <w:pgNumType w:start="1"/>
@@ -13538,7 +14315,7 @@
 </file>
 
 <file path=word/endnotes.xml><?xml version="1.0" encoding="utf-8"?>
-<w:endnotes xmlns:wpc="http://schemas.microsoft.com/office/word/2010/wordprocessingCanvas" xmlns:cx="http://schemas.microsoft.com/office/drawing/2014/chartex" xmlns:cx1="http://schemas.microsoft.com/office/drawing/2015/9/8/chartex" xmlns:cx2="http://schemas.microsoft.com/office/drawing/2015/10/21/chartex" xmlns:cx3="http://schemas.microsoft.com/office/drawing/2016/5/9/chartex" xmlns:cx4="http://schemas.microsoft.com/office/drawing/2016/5/10/chartex" xmlns:cx5="http://schemas.microsoft.com/office/drawing/2016/5/11/chartex" xmlns:cx6="http://schemas.microsoft.com/office/drawing/2016/5/12/chartex" xmlns:cx7="http://schemas.microsoft.com/office/drawing/2016/5/13/chartex" xmlns:cx8="http://schemas.microsoft.com/office/drawing/2016/5/14/chartex" xmlns:mc="http://schemas.openxmlformats.org/markup-compatibility/2006" xmlns:aink="http://schemas.microsoft.com/office/drawing/2016/ink" xmlns:am3d="http://schemas.microsoft.com/office/drawing/2017/model3d" xmlns:o="urn:schemas-microsoft-com:office:office" xmlns:oel="http://schemas.microsoft.com/office/2019/extlst" xmlns:r="http://schemas.openxmlformats.org/officeDocument/2006/relationships" xmlns:m="http://schemas.openxmlformats.org/officeDocument/2006/math" xmlns:v="urn:schemas-microsoft-com:vml" xmlns:wp14="http://schemas.microsoft.com/office/word/2010/wordprocessingDrawing" xmlns:wp="http://schemas.openxmlformats.org/drawingml/2006/wordprocessingDrawing" xmlns:w10="urn:schemas-microsoft-com:office:word" xmlns:w="http://schemas.openxmlformats.org/wordprocessingml/2006/main" xmlns:w14="http://schemas.microsoft.com/office/word/2010/wordml" xmlns:w15="http://schemas.microsoft.com/office/word/2012/wordml" xmlns:w16cex="http://schemas.microsoft.com/office/word/2018/wordml/cex" xmlns:w16cid="http://schemas.microsoft.com/office/word/2016/wordml/cid" xmlns:w16="http://schemas.microsoft.com/office/word/2018/wordml" xmlns:w16du="http://schemas.microsoft.com/office/word/2023/wordml/word16du" xmlns:w16sdtdh="http://schemas.microsoft.com/office/word/2020/wordml/sdtdatahash" xmlns:w16se="http://schemas.microsoft.com/office/word/2015/wordml/symex" xmlns:wpg="http://schemas.microsoft.com/office/word/2010/wordprocessingGroup" xmlns:wpi="http://schemas.microsoft.com/office/word/2010/wordprocessingInk" xmlns:wne="http://schemas.microsoft.com/office/word/2006/wordml" xmlns:wps="http://schemas.microsoft.com/office/word/2010/wordprocessingShape" mc:Ignorable="w14 w15 w16se w16cid w16 w16cex w16sdtdh w16du wp14">
+<w:endnotes xmlns:wpc="http://schemas.microsoft.com/office/word/2010/wordprocessingCanvas" xmlns:cx="http://schemas.microsoft.com/office/drawing/2014/chartex" xmlns:cx1="http://schemas.microsoft.com/office/drawing/2015/9/8/chartex" xmlns:cx2="http://schemas.microsoft.com/office/drawing/2015/10/21/chartex" xmlns:cx3="http://schemas.microsoft.com/office/drawing/2016/5/9/chartex" xmlns:cx4="http://schemas.microsoft.com/office/drawing/2016/5/10/chartex" xmlns:cx5="http://schemas.microsoft.com/office/drawing/2016/5/11/chartex" xmlns:cx6="http://schemas.microsoft.com/office/drawing/2016/5/12/chartex" xmlns:cx7="http://schemas.microsoft.com/office/drawing/2016/5/13/chartex" xmlns:cx8="http://schemas.microsoft.com/office/drawing/2016/5/14/chartex" xmlns:mc="http://schemas.openxmlformats.org/markup-compatibility/2006" xmlns:aink="http://schemas.microsoft.com/office/drawing/2016/ink" xmlns:am3d="http://schemas.microsoft.com/office/drawing/2017/model3d" xmlns:o="urn:schemas-microsoft-com:office:office" xmlns:oel="http://schemas.microsoft.com/office/2019/extlst" xmlns:r="http://schemas.openxmlformats.org/officeDocument/2006/relationships" xmlns:m="http://schemas.openxmlformats.org/officeDocument/2006/math" xmlns:v="urn:schemas-microsoft-com:vml" xmlns:wp14="http://schemas.microsoft.com/office/word/2010/wordprocessingDrawing" xmlns:wp="http://schemas.openxmlformats.org/drawingml/2006/wordprocessingDrawing" xmlns:w10="urn:schemas-microsoft-com:office:word" xmlns:w="http://schemas.openxmlformats.org/wordprocessingml/2006/main" xmlns:w14="http://schemas.microsoft.com/office/word/2010/wordml" xmlns:w15="http://schemas.microsoft.com/office/word/2012/wordml" xmlns:w16cex="http://schemas.microsoft.com/office/word/2018/wordml/cex" xmlns:w16cid="http://schemas.microsoft.com/office/word/2016/wordml/cid" xmlns:w16="http://schemas.microsoft.com/office/word/2018/wordml" xmlns:w16du="http://schemas.microsoft.com/office/word/2023/wordml/word16du" xmlns:w16sdtdh="http://schemas.microsoft.com/office/word/2020/wordml/sdtdatahash" xmlns:w16sdtfl="http://schemas.microsoft.com/office/word/2024/wordml/sdtformatlock" xmlns:w16se="http://schemas.microsoft.com/office/word/2015/wordml/symex" xmlns:wpg="http://schemas.microsoft.com/office/word/2010/wordprocessingGroup" xmlns:wpi="http://schemas.microsoft.com/office/word/2010/wordprocessingInk" xmlns:wne="http://schemas.microsoft.com/office/word/2006/wordml" xmlns:wps="http://schemas.microsoft.com/office/word/2010/wordprocessingShape" mc:Ignorable="w14 w15 w16se w16cid w16 w16cex w16sdtdh w16sdtfl w16du wp14">
   <w:endnote w:type="separator" w:id="-1">
     <w:p>
       <w:pPr>
@@ -13563,7 +14340,7 @@
 </file>
 
 <file path=word/footer1.xml><?xml version="1.0" encoding="utf-8"?>
-<w:ftr xmlns:wpc="http://schemas.microsoft.com/office/word/2010/wordprocessingCanvas" xmlns:cx="http://schemas.microsoft.com/office/drawing/2014/chartex" xmlns:cx1="http://schemas.microsoft.com/office/drawing/2015/9/8/chartex" xmlns:cx2="http://schemas.microsoft.com/office/drawing/2015/10/21/chartex" xmlns:cx3="http://schemas.microsoft.com/office/drawing/2016/5/9/chartex" xmlns:cx4="http://schemas.microsoft.com/office/drawing/2016/5/10/chartex" xmlns:cx5="http://schemas.microsoft.com/office/drawing/2016/5/11/chartex" xmlns:cx6="http://schemas.microsoft.com/office/drawing/2016/5/12/chartex" xmlns:cx7="http://schemas.microsoft.com/office/drawing/2016/5/13/chartex" xmlns:cx8="http://schemas.microsoft.com/office/drawing/2016/5/14/chartex" xmlns:mc="http://schemas.openxmlformats.org/markup-compatibility/2006" xmlns:aink="http://schemas.microsoft.com/office/drawing/2016/ink" xmlns:am3d="http://schemas.microsoft.com/office/drawing/2017/model3d" xmlns:o="urn:schemas-microsoft-com:office:office" xmlns:oel="http://schemas.microsoft.com/office/2019/extlst" xmlns:r="http://schemas.openxmlformats.org/officeDocument/2006/relationships" xmlns:m="http://schemas.openxmlformats.org/officeDocument/2006/math" xmlns:v="urn:schemas-microsoft-com:vml" xmlns:wp14="http://schemas.microsoft.com/office/word/2010/wordprocessingDrawing" xmlns:wp="http://schemas.openxmlformats.org/drawingml/2006/wordprocessingDrawing" xmlns:w10="urn:schemas-microsoft-com:office:word" xmlns:w="http://schemas.openxmlformats.org/wordprocessingml/2006/main" xmlns:w14="http://schemas.microsoft.com/office/word/2010/wordml" xmlns:w15="http://schemas.microsoft.com/office/word/2012/wordml" xmlns:w16cex="http://schemas.microsoft.com/office/word/2018/wordml/cex" xmlns:w16cid="http://schemas.microsoft.com/office/word/2016/wordml/cid" xmlns:w16="http://schemas.microsoft.com/office/word/2018/wordml" xmlns:w16du="http://schemas.microsoft.com/office/word/2023/wordml/word16du" xmlns:w16sdtdh="http://schemas.microsoft.com/office/word/2020/wordml/sdtdatahash" xmlns:w16se="http://schemas.microsoft.com/office/word/2015/wordml/symex" xmlns:wpg="http://schemas.microsoft.com/office/word/2010/wordprocessingGroup" xmlns:wpi="http://schemas.microsoft.com/office/word/2010/wordprocessingInk" xmlns:wne="http://schemas.microsoft.com/office/word/2006/wordml" xmlns:wps="http://schemas.microsoft.com/office/word/2010/wordprocessingShape" mc:Ignorable="w14 w15 w16se w16cid w16 w16cex w16sdtdh w16du wp14">
+<w:ftr xmlns:wpc="http://schemas.microsoft.com/office/word/2010/wordprocessingCanvas" xmlns:cx="http://schemas.microsoft.com/office/drawing/2014/chartex" xmlns:cx1="http://schemas.microsoft.com/office/drawing/2015/9/8/chartex" xmlns:cx2="http://schemas.microsoft.com/office/drawing/2015/10/21/chartex" xmlns:cx3="http://schemas.microsoft.com/office/drawing/2016/5/9/chartex" xmlns:cx4="http://schemas.microsoft.com/office/drawing/2016/5/10/chartex" xmlns:cx5="http://schemas.microsoft.com/office/drawing/2016/5/11/chartex" xmlns:cx6="http://schemas.microsoft.com/office/drawing/2016/5/12/chartex" xmlns:cx7="http://schemas.microsoft.com/office/drawing/2016/5/13/chartex" xmlns:cx8="http://schemas.microsoft.com/office/drawing/2016/5/14/chartex" xmlns:mc="http://schemas.openxmlformats.org/markup-compatibility/2006" xmlns:aink="http://schemas.microsoft.com/office/drawing/2016/ink" xmlns:am3d="http://schemas.microsoft.com/office/drawing/2017/model3d" xmlns:o="urn:schemas-microsoft-com:office:office" xmlns:oel="http://schemas.microsoft.com/office/2019/extlst" xmlns:r="http://schemas.openxmlformats.org/officeDocument/2006/relationships" xmlns:m="http://schemas.openxmlformats.org/officeDocument/2006/math" xmlns:v="urn:schemas-microsoft-com:vml" xmlns:wp14="http://schemas.microsoft.com/office/word/2010/wordprocessingDrawing" xmlns:wp="http://schemas.openxmlformats.org/drawingml/2006/wordprocessingDrawing" xmlns:w10="urn:schemas-microsoft-com:office:word" xmlns:w="http://schemas.openxmlformats.org/wordprocessingml/2006/main" xmlns:w14="http://schemas.microsoft.com/office/word/2010/wordml" xmlns:w15="http://schemas.microsoft.com/office/word/2012/wordml" xmlns:w16cex="http://schemas.microsoft.com/office/word/2018/wordml/cex" xmlns:w16cid="http://schemas.microsoft.com/office/word/2016/wordml/cid" xmlns:w16="http://schemas.microsoft.com/office/word/2018/wordml" xmlns:w16du="http://schemas.microsoft.com/office/word/2023/wordml/word16du" xmlns:w16sdtdh="http://schemas.microsoft.com/office/word/2020/wordml/sdtdatahash" xmlns:w16sdtfl="http://schemas.microsoft.com/office/word/2024/wordml/sdtformatlock" xmlns:w16se="http://schemas.microsoft.com/office/word/2015/wordml/symex" xmlns:wpg="http://schemas.microsoft.com/office/word/2010/wordprocessingGroup" xmlns:wpi="http://schemas.microsoft.com/office/word/2010/wordprocessingInk" xmlns:wne="http://schemas.microsoft.com/office/word/2006/wordml" xmlns:wps="http://schemas.microsoft.com/office/word/2010/wordprocessingShape" mc:Ignorable="w14 w15 w16se w16cid w16 w16cex w16sdtdh w16sdtfl w16du wp14">
   <w:tbl>
     <w:tblPr>
       <w:tblW w:w="0" w:type="auto"/>
@@ -13732,7 +14509,7 @@
 </file>
 
 <file path=word/footnotes.xml><?xml version="1.0" encoding="utf-8"?>
-<w:footnotes xmlns:wpc="http://schemas.microsoft.com/office/word/2010/wordprocessingCanvas" xmlns:cx="http://schemas.microsoft.com/office/drawing/2014/chartex" xmlns:cx1="http://schemas.microsoft.com/office/drawing/2015/9/8/chartex" xmlns:cx2="http://schemas.microsoft.com/office/drawing/2015/10/21/chartex" xmlns:cx3="http://schemas.microsoft.com/office/drawing/2016/5/9/chartex" xmlns:cx4="http://schemas.microsoft.com/office/drawing/2016/5/10/chartex" xmlns:cx5="http://schemas.microsoft.com/office/drawing/2016/5/11/chartex" xmlns:cx6="http://schemas.microsoft.com/office/drawing/2016/5/12/chartex" xmlns:cx7="http://schemas.microsoft.com/office/drawing/2016/5/13/chartex" xmlns:cx8="http://schemas.microsoft.com/office/drawing/2016/5/14/chartex" xmlns:mc="http://schemas.openxmlformats.org/markup-compatibility/2006" xmlns:aink="http://schemas.microsoft.com/office/drawing/2016/ink" xmlns:am3d="http://schemas.microsoft.com/office/drawing/2017/model3d" xmlns:o="urn:schemas-microsoft-com:office:office" xmlns:oel="http://schemas.microsoft.com/office/2019/extlst" xmlns:r="http://schemas.openxmlformats.org/officeDocument/2006/relationships" xmlns:m="http://schemas.openxmlformats.org/officeDocument/2006/math" xmlns:v="urn:schemas-microsoft-com:vml" xmlns:wp14="http://schemas.microsoft.com/office/word/2010/wordprocessingDrawing" xmlns:wp="http://schemas.openxmlformats.org/drawingml/2006/wordprocessingDrawing" xmlns:w10="urn:schemas-microsoft-com:office:word" xmlns:w="http://schemas.openxmlformats.org/wordprocessingml/2006/main" xmlns:w14="http://schemas.microsoft.com/office/word/2010/wordml" xmlns:w15="http://schemas.microsoft.com/office/word/2012/wordml" xmlns:w16cex="http://schemas.microsoft.com/office/word/2018/wordml/cex" xmlns:w16cid="http://schemas.microsoft.com/office/word/2016/wordml/cid" xmlns:w16="http://schemas.microsoft.com/office/word/2018/wordml" xmlns:w16du="http://schemas.microsoft.com/office/word/2023/wordml/word16du" xmlns:w16sdtdh="http://schemas.microsoft.com/office/word/2020/wordml/sdtdatahash" xmlns:w16se="http://schemas.microsoft.com/office/word/2015/wordml/symex" xmlns:wpg="http://schemas.microsoft.com/office/word/2010/wordprocessingGroup" xmlns:wpi="http://schemas.microsoft.com/office/word/2010/wordprocessingInk" xmlns:wne="http://schemas.microsoft.com/office/word/2006/wordml" xmlns:wps="http://schemas.microsoft.com/office/word/2010/wordprocessingShape" mc:Ignorable="w14 w15 w16se w16cid w16 w16cex w16sdtdh w16du wp14">
+<w:footnotes xmlns:wpc="http://schemas.microsoft.com/office/word/2010/wordprocessingCanvas" xmlns:cx="http://schemas.microsoft.com/office/drawing/2014/chartex" xmlns:cx1="http://schemas.microsoft.com/office/drawing/2015/9/8/chartex" xmlns:cx2="http://schemas.microsoft.com/office/drawing/2015/10/21/chartex" xmlns:cx3="http://schemas.microsoft.com/office/drawing/2016/5/9/chartex" xmlns:cx4="http://schemas.microsoft.com/office/drawing/2016/5/10/chartex" xmlns:cx5="http://schemas.microsoft.com/office/drawing/2016/5/11/chartex" xmlns:cx6="http://schemas.microsoft.com/office/drawing/2016/5/12/chartex" xmlns:cx7="http://schemas.microsoft.com/office/drawing/2016/5/13/chartex" xmlns:cx8="http://schemas.microsoft.com/office/drawing/2016/5/14/chartex" xmlns:mc="http://schemas.openxmlformats.org/markup-compatibility/2006" xmlns:aink="http://schemas.microsoft.com/office/drawing/2016/ink" xmlns:am3d="http://schemas.microsoft.com/office/drawing/2017/model3d" xmlns:o="urn:schemas-microsoft-com:office:office" xmlns:oel="http://schemas.microsoft.com/office/2019/extlst" xmlns:r="http://schemas.openxmlformats.org/officeDocument/2006/relationships" xmlns:m="http://schemas.openxmlformats.org/officeDocument/2006/math" xmlns:v="urn:schemas-microsoft-com:vml" xmlns:wp14="http://schemas.microsoft.com/office/word/2010/wordprocessingDrawing" xmlns:wp="http://schemas.openxmlformats.org/drawingml/2006/wordprocessingDrawing" xmlns:w10="urn:schemas-microsoft-com:office:word" xmlns:w="http://schemas.openxmlformats.org/wordprocessingml/2006/main" xmlns:w14="http://schemas.microsoft.com/office/word/2010/wordml" xmlns:w15="http://schemas.microsoft.com/office/word/2012/wordml" xmlns:w16cex="http://schemas.microsoft.com/office/word/2018/wordml/cex" xmlns:w16cid="http://schemas.microsoft.com/office/word/2016/wordml/cid" xmlns:w16="http://schemas.microsoft.com/office/word/2018/wordml" xmlns:w16du="http://schemas.microsoft.com/office/word/2023/wordml/word16du" xmlns:w16sdtdh="http://schemas.microsoft.com/office/word/2020/wordml/sdtdatahash" xmlns:w16sdtfl="http://schemas.microsoft.com/office/word/2024/wordml/sdtformatlock" xmlns:w16se="http://schemas.microsoft.com/office/word/2015/wordml/symex" xmlns:wpg="http://schemas.microsoft.com/office/word/2010/wordprocessingGroup" xmlns:wpi="http://schemas.microsoft.com/office/word/2010/wordprocessingInk" xmlns:wne="http://schemas.microsoft.com/office/word/2006/wordml" xmlns:wps="http://schemas.microsoft.com/office/word/2010/wordprocessingShape" mc:Ignorable="w14 w15 w16se w16cid w16 w16cex w16sdtdh w16sdtfl w16du wp14">
   <w:footnote w:type="separator" w:id="-1">
     <w:p>
       <w:pPr>
@@ -13757,8 +14534,9 @@
 </file>
 
 <file path=word/numbering.xml><?xml version="1.0" encoding="utf-8"?>
-<w:numbering xmlns:wpc="http://schemas.microsoft.com/office/word/2010/wordprocessingCanvas" xmlns:cx="http://schemas.microsoft.com/office/drawing/2014/chartex" xmlns:cx1="http://schemas.microsoft.com/office/drawing/2015/9/8/chartex" xmlns:cx2="http://schemas.microsoft.com/office/drawing/2015/10/21/chartex" xmlns:cx3="http://schemas.microsoft.com/office/drawing/2016/5/9/chartex" xmlns:cx4="http://schemas.microsoft.com/office/drawing/2016/5/10/chartex" xmlns:cx5="http://schemas.microsoft.com/office/drawing/2016/5/11/chartex" xmlns:cx6="http://schemas.microsoft.com/office/drawing/2016/5/12/chartex" xmlns:cx7="http://schemas.microsoft.com/office/drawing/2016/5/13/chartex" xmlns:cx8="http://schemas.microsoft.com/office/drawing/2016/5/14/chartex" xmlns:mc="http://schemas.openxmlformats.org/markup-compatibility/2006" xmlns:aink="http://schemas.microsoft.com/office/drawing/2016/ink" xmlns:am3d="http://schemas.microsoft.com/office/drawing/2017/model3d" xmlns:o="urn:schemas-microsoft-com:office:office" xmlns:oel="http://schemas.microsoft.com/office/2019/extlst" xmlns:r="http://schemas.openxmlformats.org/officeDocument/2006/relationships" xmlns:m="http://schemas.openxmlformats.org/officeDocument/2006/math" xmlns:v="urn:schemas-microsoft-com:vml" xmlns:wp14="http://schemas.microsoft.com/office/word/2010/wordprocessingDrawing" xmlns:wp="http://schemas.openxmlformats.org/drawingml/2006/wordprocessingDrawing" xmlns:w10="urn:schemas-microsoft-com:office:word" xmlns:w="http://schemas.openxmlformats.org/wordprocessingml/2006/main" xmlns:w14="http://schemas.microsoft.com/office/word/2010/wordml" xmlns:w15="http://schemas.microsoft.com/office/word/2012/wordml" xmlns:w16cex="http://schemas.microsoft.com/office/word/2018/wordml/cex" xmlns:w16cid="http://schemas.microsoft.com/office/word/2016/wordml/cid" xmlns:w16="http://schemas.microsoft.com/office/word/2018/wordml" xmlns:w16du="http://schemas.microsoft.com/office/word/2023/wordml/word16du" xmlns:w16sdtdh="http://schemas.microsoft.com/office/word/2020/wordml/sdtdatahash" xmlns:w16se="http://schemas.microsoft.com/office/word/2015/wordml/symex" xmlns:wpg="http://schemas.microsoft.com/office/word/2010/wordprocessingGroup" xmlns:wpi="http://schemas.microsoft.com/office/word/2010/wordprocessingInk" xmlns:wne="http://schemas.microsoft.com/office/word/2006/wordml" xmlns:wps="http://schemas.microsoft.com/office/word/2010/wordprocessingShape" mc:Ignorable="w14 w15 w16se w16cid w16 w16cex w16sdtdh w16du wp14">
+<w:numbering xmlns:wpc="http://schemas.microsoft.com/office/word/2010/wordprocessingCanvas" xmlns:cx="http://schemas.microsoft.com/office/drawing/2014/chartex" xmlns:cx1="http://schemas.microsoft.com/office/drawing/2015/9/8/chartex" xmlns:cx2="http://schemas.microsoft.com/office/drawing/2015/10/21/chartex" xmlns:cx3="http://schemas.microsoft.com/office/drawing/2016/5/9/chartex" xmlns:cx4="http://schemas.microsoft.com/office/drawing/2016/5/10/chartex" xmlns:cx5="http://schemas.microsoft.com/office/drawing/2016/5/11/chartex" xmlns:cx6="http://schemas.microsoft.com/office/drawing/2016/5/12/chartex" xmlns:cx7="http://schemas.microsoft.com/office/drawing/2016/5/13/chartex" xmlns:cx8="http://schemas.microsoft.com/office/drawing/2016/5/14/chartex" xmlns:mc="http://schemas.openxmlformats.org/markup-compatibility/2006" xmlns:aink="http://schemas.microsoft.com/office/drawing/2016/ink" xmlns:am3d="http://schemas.microsoft.com/office/drawing/2017/model3d" xmlns:o="urn:schemas-microsoft-com:office:office" xmlns:oel="http://schemas.microsoft.com/office/2019/extlst" xmlns:r="http://schemas.openxmlformats.org/officeDocument/2006/relationships" xmlns:m="http://schemas.openxmlformats.org/officeDocument/2006/math" xmlns:v="urn:schemas-microsoft-com:vml" xmlns:wp14="http://schemas.microsoft.com/office/word/2010/wordprocessingDrawing" xmlns:wp="http://schemas.openxmlformats.org/drawingml/2006/wordprocessingDrawing" xmlns:w10="urn:schemas-microsoft-com:office:word" xmlns:w="http://schemas.openxmlformats.org/wordprocessingml/2006/main" xmlns:w14="http://schemas.microsoft.com/office/word/2010/wordml" xmlns:w15="http://schemas.microsoft.com/office/word/2012/wordml" xmlns:w16cex="http://schemas.microsoft.com/office/word/2018/wordml/cex" xmlns:w16cid="http://schemas.microsoft.com/office/word/2016/wordml/cid" xmlns:w16="http://schemas.microsoft.com/office/word/2018/wordml" xmlns:w16du="http://schemas.microsoft.com/office/word/2023/wordml/word16du" xmlns:w16sdtdh="http://schemas.microsoft.com/office/word/2020/wordml/sdtdatahash" xmlns:w16sdtfl="http://schemas.microsoft.com/office/word/2024/wordml/sdtformatlock" xmlns:w16se="http://schemas.microsoft.com/office/word/2015/wordml/symex" xmlns:wpg="http://schemas.microsoft.com/office/word/2010/wordprocessingGroup" xmlns:wpi="http://schemas.microsoft.com/office/word/2010/wordprocessingInk" xmlns:wne="http://schemas.microsoft.com/office/word/2006/wordml" xmlns:wps="http://schemas.microsoft.com/office/word/2010/wordprocessingShape" mc:Ignorable="w14 w15 w16se w16cid w16 w16cex w16sdtdh w16sdtfl w16du wp14">
   <w:abstractNum w:abstractNumId="0" w15:restartNumberingAfterBreak="0">
+    <w:nsid w:val="23831B6D"/>
     <w:multiLevelType w:val="multilevel"/>
     <w:tmpl w:val="1792A2AC"/>
     <w:lvl w:ilvl="0">
@@ -13880,7 +14658,7 @@
 </file>
 
 <file path=word/styles.xml><?xml version="1.0" encoding="utf-8"?>
-<w:styles xmlns:mc="http://schemas.openxmlformats.org/markup-compatibility/2006" xmlns:r="http://schemas.openxmlformats.org/officeDocument/2006/relationships" xmlns:w="http://schemas.openxmlformats.org/wordprocessingml/2006/main" xmlns:w14="http://schemas.microsoft.com/office/word/2010/wordml" xmlns:w15="http://schemas.microsoft.com/office/word/2012/wordml" xmlns:w16cex="http://schemas.microsoft.com/office/word/2018/wordml/cex" xmlns:w16cid="http://schemas.microsoft.com/office/word/2016/wordml/cid" xmlns:w16="http://schemas.microsoft.com/office/word/2018/wordml" xmlns:w16du="http://schemas.microsoft.com/office/word/2023/wordml/word16du" xmlns:w16sdtdh="http://schemas.microsoft.com/office/word/2020/wordml/sdtdatahash" xmlns:w16se="http://schemas.microsoft.com/office/word/2015/wordml/symex" mc:Ignorable="w14 w15 w16se w16cid w16 w16cex w16sdtdh w16du">
+<w:styles xmlns:mc="http://schemas.openxmlformats.org/markup-compatibility/2006" xmlns:r="http://schemas.openxmlformats.org/officeDocument/2006/relationships" xmlns:w="http://schemas.openxmlformats.org/wordprocessingml/2006/main" xmlns:w14="http://schemas.microsoft.com/office/word/2010/wordml" xmlns:w15="http://schemas.microsoft.com/office/word/2012/wordml" xmlns:w16cex="http://schemas.microsoft.com/office/word/2018/wordml/cex" xmlns:w16cid="http://schemas.microsoft.com/office/word/2016/wordml/cid" xmlns:w16="http://schemas.microsoft.com/office/word/2018/wordml" xmlns:w16du="http://schemas.microsoft.com/office/word/2023/wordml/word16du" xmlns:w16sdtdh="http://schemas.microsoft.com/office/word/2020/wordml/sdtdatahash" xmlns:w16sdtfl="http://schemas.microsoft.com/office/word/2024/wordml/sdtformatlock" xmlns:w16se="http://schemas.microsoft.com/office/word/2015/wordml/symex" mc:Ignorable="w14 w15 w16se w16cid w16 w16cex w16sdtdh w16sdtfl w16du">
   <w:docDefaults>
     <w:rPrDefault>
       <w:rPr>
@@ -14179,7 +14957,7 @@
     <w:name w:val="Normal"/>
     <w:link w:val="Normal1"/>
     <w:qFormat/>
-    <w:rsid w:val="00052F11"/>
+    <w:rsid w:val="00CB617A"/>
     <w:pPr>
       <w:spacing w:before="120"/>
     </w:pPr>
@@ -14667,6 +15445,7 @@
   <w:style w:type="character" w:customStyle="1" w:styleId="TOC2Char">
     <w:name w:val="TOC 2 Char"/>
     <w:link w:val="TOC2"/>
+    <w:uiPriority w:val="39"/>
     <w:rPr>
       <w:rFonts w:ascii="Calibri" w:eastAsia="Calibri" w:hAnsi="Calibri" w:cs="Calibri"/>
       <w:b w:val="0"/>
@@ -14689,6 +15468,7 @@
   <w:style w:type="character" w:customStyle="1" w:styleId="TOC1Char">
     <w:name w:val="TOC 1 Char"/>
     <w:link w:val="TOC1"/>
+    <w:uiPriority w:val="39"/>
     <w:rPr>
       <w:rFonts w:ascii="Calibri" w:eastAsia="Calibri" w:hAnsi="Calibri" w:cs="Calibri"/>
       <w:b w:val="0"/>
@@ -17075,4 +17855,16 @@
   <a:objectDefaults/>
   <a:extraClrSchemeLst/>
 </a:theme>
+</file>
+
+<file path=customXml/item1.xml><?xml version="1.0" encoding="utf-8"?>
+<b:Sources xmlns:b="http://schemas.openxmlformats.org/officeDocument/2006/bibliography" xmlns="http://schemas.openxmlformats.org/officeDocument/2006/bibliography" SelectedStyle="\APASixthEditionOfficeOnline.xsl" StyleName="APA" Version="6"/>
+</file>
+
+<file path=customXml/itemProps1.xml><?xml version="1.0" encoding="utf-8"?>
+<ds:datastoreItem xmlns:ds="http://schemas.openxmlformats.org/officeDocument/2006/customXml" ds:itemID="{74AFEE07-1C67-4495-814B-1C620B1DC2D3}">
+  <ds:schemaRefs>
+    <ds:schemaRef ds:uri="http://schemas.openxmlformats.org/officeDocument/2006/bibliography"/>
+  </ds:schemaRefs>
+</ds:datastoreItem>
 </file>
</xml_diff>